<commit_message>
Updated precision-based timing documentation to reflect "or before" and "or after" syntax change.
</commit_message>
<xml_diff>
--- a/Documents/On Precision.docx
+++ b/Documents/On Precision.docx
@@ -21,12 +21,49 @@
     </w:p>
     <w:p>
       <w:r>
-        <w:t>This document describes a proposed approach to supporting precision-based comparisons in CQL, especially in the presence of dates and times specified to varying levels of precision. The proposed approach detailed here is based on the timing approach developed by Rute Martins of the Joint Commission as part of ongoing conversations with the eMIG working group.</w:t>
-      </w:r>
-    </w:p>
-    <w:p>
-      <w:r>
-        <w:t>The core issue being addressed is the proper handling of temporal comparisons in the presence of varying degrees of certainty about the time at which events occur. For example, if a measure is looking for the occurrence of a particular procedure within two years of the measurement start date, but an EHR records that a qualifying procedure occurred in a given year, not the month or day of the occurrence. In this scenario, the EHR must be allowed to provide as much information as it accurately has, but must not be required to provide information that is not known, and the record will therefore contain a DateTime value, but specified only to the year precision. If the semantics for timing comparison do not take this possibility into account, the resulting comparisons may yield incorrect results.</w:t>
+        <w:t>This document describes a proposed approach to supporting precision-based comparisons in CQL, especially in the presence of dates</w:t>
+      </w:r>
+      <w:bookmarkStart w:id="0" w:name="_GoBack"/>
+      <w:bookmarkEnd w:id="0"/>
+      <w:r>
+        <w:t xml:space="preserve"> and times specified to varying levels of precision. The proposed approach detailed here is based on the timing approach developed by </w:t>
+      </w:r>
+      <w:proofErr w:type="spellStart"/>
+      <w:r>
+        <w:t>Rute</w:t>
+      </w:r>
+      <w:proofErr w:type="spellEnd"/>
+      <w:r>
+        <w:t xml:space="preserve"> Martins of the Joint Commission as part of ongoing conversations with the </w:t>
+      </w:r>
+      <w:proofErr w:type="spellStart"/>
+      <w:r>
+        <w:t>eMIG</w:t>
+      </w:r>
+      <w:proofErr w:type="spellEnd"/>
+      <w:r>
+        <w:t xml:space="preserve"> working group.</w:t>
+      </w:r>
+    </w:p>
+    <w:p>
+      <w:r>
+        <w:t xml:space="preserve">The core issue being addressed is the proper handling of temporal comparisons in the presence of varying degrees of certainty about the time at which events occur. For example, if a measure is looking </w:t>
+      </w:r>
+      <w:proofErr w:type="gramStart"/>
+      <w:r>
+        <w:t>for</w:t>
+      </w:r>
+      <w:proofErr w:type="gramEnd"/>
+      <w:r>
+        <w:t xml:space="preserve"> the occurrence of a particular procedure within two years of the measurement start date, but an EHR records that a qualifying procedure occurred in a given year, not the month or day of the occurrence. In this scenario, the EHR must be allowed to provide as much information as it accurately has, but must not be required to provide information that is not known, and the record will therefore contain a </w:t>
+      </w:r>
+      <w:proofErr w:type="spellStart"/>
+      <w:r>
+        <w:t>DateTime</w:t>
+      </w:r>
+      <w:proofErr w:type="spellEnd"/>
+      <w:r>
+        <w:t xml:space="preserve"> value, but specified only to the year precision. If the semantics for timing comparison do not take this possibility into account, the resulting comparisons may yield incorrect results.</w:t>
       </w:r>
     </w:p>
     <w:p>
@@ -43,15 +80,27 @@
           <w:szCs w:val="19"/>
         </w:rPr>
       </w:pPr>
-      <w:r>
-        <w:rPr>
-          <w:rFonts w:ascii="Consolas" w:hAnsi="Consolas" w:cs="Consolas"/>
-          <w:color w:val="000000"/>
-          <w:sz w:val="19"/>
-          <w:szCs w:val="19"/>
-          <w:highlight w:val="white"/>
-        </w:rPr>
-        <w:t xml:space="preserve">Date(2012) &lt; Date(2014, </w:t>
+      <w:proofErr w:type="gramStart"/>
+      <w:r>
+        <w:rPr>
+          <w:rFonts w:ascii="Consolas" w:hAnsi="Consolas" w:cs="Consolas"/>
+          <w:color w:val="000000"/>
+          <w:sz w:val="19"/>
+          <w:szCs w:val="19"/>
+          <w:highlight w:val="white"/>
+        </w:rPr>
+        <w:t>Date(</w:t>
+      </w:r>
+      <w:proofErr w:type="gramEnd"/>
+      <w:r>
+        <w:rPr>
+          <w:rFonts w:ascii="Consolas" w:hAnsi="Consolas" w:cs="Consolas"/>
+          <w:color w:val="000000"/>
+          <w:sz w:val="19"/>
+          <w:szCs w:val="19"/>
+          <w:highlight w:val="white"/>
+        </w:rPr>
+        <w:t xml:space="preserve">2012) &lt; Date(2014, </w:t>
       </w:r>
       <w:r>
         <w:rPr>
@@ -116,15 +165,27 @@
           <w:highlight w:val="white"/>
         </w:rPr>
       </w:pPr>
-      <w:r>
-        <w:rPr>
-          <w:rFonts w:ascii="Consolas" w:hAnsi="Consolas" w:cs="Consolas"/>
-          <w:color w:val="000000"/>
-          <w:sz w:val="19"/>
-          <w:szCs w:val="19"/>
-          <w:highlight w:val="white"/>
-        </w:rPr>
-        <w:t>Date(2015) &lt; Date(2014, 2, 15)</w:t>
+      <w:proofErr w:type="gramStart"/>
+      <w:r>
+        <w:rPr>
+          <w:rFonts w:ascii="Consolas" w:hAnsi="Consolas" w:cs="Consolas"/>
+          <w:color w:val="000000"/>
+          <w:sz w:val="19"/>
+          <w:szCs w:val="19"/>
+          <w:highlight w:val="white"/>
+        </w:rPr>
+        <w:t>Date(</w:t>
+      </w:r>
+      <w:proofErr w:type="gramEnd"/>
+      <w:r>
+        <w:rPr>
+          <w:rFonts w:ascii="Consolas" w:hAnsi="Consolas" w:cs="Consolas"/>
+          <w:color w:val="000000"/>
+          <w:sz w:val="19"/>
+          <w:szCs w:val="19"/>
+          <w:highlight w:val="white"/>
+        </w:rPr>
+        <w:t>2015) &lt; Date(2014, 2, 15)</w:t>
       </w:r>
     </w:p>
     <w:p>
@@ -156,15 +217,27 @@
           <w:szCs w:val="19"/>
         </w:rPr>
       </w:pPr>
-      <w:r>
-        <w:rPr>
-          <w:rFonts w:ascii="Consolas" w:hAnsi="Consolas" w:cs="Consolas"/>
-          <w:color w:val="000000"/>
-          <w:sz w:val="19"/>
-          <w:szCs w:val="19"/>
-          <w:highlight w:val="white"/>
-        </w:rPr>
-        <w:t>Date(2014) &lt; Date(2014, 2, 15)</w:t>
+      <w:proofErr w:type="gramStart"/>
+      <w:r>
+        <w:rPr>
+          <w:rFonts w:ascii="Consolas" w:hAnsi="Consolas" w:cs="Consolas"/>
+          <w:color w:val="000000"/>
+          <w:sz w:val="19"/>
+          <w:szCs w:val="19"/>
+          <w:highlight w:val="white"/>
+        </w:rPr>
+        <w:t>Date(</w:t>
+      </w:r>
+      <w:proofErr w:type="gramEnd"/>
+      <w:r>
+        <w:rPr>
+          <w:rFonts w:ascii="Consolas" w:hAnsi="Consolas" w:cs="Consolas"/>
+          <w:color w:val="000000"/>
+          <w:sz w:val="19"/>
+          <w:szCs w:val="19"/>
+          <w:highlight w:val="white"/>
+        </w:rPr>
+        <w:t>2014) &lt; Date(2014, 2, 15)</w:t>
       </w:r>
     </w:p>
     <w:p>
@@ -212,15 +285,27 @@
           <w:highlight w:val="white"/>
         </w:rPr>
       </w:pPr>
-      <w:r>
-        <w:rPr>
-          <w:rFonts w:ascii="Consolas" w:hAnsi="Consolas" w:cs="Consolas"/>
-          <w:color w:val="000000"/>
-          <w:sz w:val="19"/>
-          <w:szCs w:val="19"/>
-          <w:highlight w:val="white"/>
-        </w:rPr>
-        <w:t>Date(2014)</w:t>
+      <w:proofErr w:type="gramStart"/>
+      <w:r>
+        <w:rPr>
+          <w:rFonts w:ascii="Consolas" w:hAnsi="Consolas" w:cs="Consolas"/>
+          <w:color w:val="000000"/>
+          <w:sz w:val="19"/>
+          <w:szCs w:val="19"/>
+          <w:highlight w:val="white"/>
+        </w:rPr>
+        <w:t>Date(</w:t>
+      </w:r>
+      <w:proofErr w:type="gramEnd"/>
+      <w:r>
+        <w:rPr>
+          <w:rFonts w:ascii="Consolas" w:hAnsi="Consolas" w:cs="Consolas"/>
+          <w:color w:val="000000"/>
+          <w:sz w:val="19"/>
+          <w:szCs w:val="19"/>
+          <w:highlight w:val="white"/>
+        </w:rPr>
+        <w:t>2014)</w:t>
       </w:r>
     </w:p>
     <w:p>
@@ -237,15 +322,27 @@
           <w:highlight w:val="white"/>
         </w:rPr>
       </w:pPr>
-      <w:r>
-        <w:rPr>
-          <w:rFonts w:ascii="Consolas" w:hAnsi="Consolas" w:cs="Consolas"/>
-          <w:color w:val="000000"/>
-          <w:sz w:val="19"/>
-          <w:szCs w:val="19"/>
-          <w:highlight w:val="white"/>
-        </w:rPr>
-        <w:t>Date(2014, 5)</w:t>
+      <w:proofErr w:type="gramStart"/>
+      <w:r>
+        <w:rPr>
+          <w:rFonts w:ascii="Consolas" w:hAnsi="Consolas" w:cs="Consolas"/>
+          <w:color w:val="000000"/>
+          <w:sz w:val="19"/>
+          <w:szCs w:val="19"/>
+          <w:highlight w:val="white"/>
+        </w:rPr>
+        <w:t>Date(</w:t>
+      </w:r>
+      <w:proofErr w:type="gramEnd"/>
+      <w:r>
+        <w:rPr>
+          <w:rFonts w:ascii="Consolas" w:hAnsi="Consolas" w:cs="Consolas"/>
+          <w:color w:val="000000"/>
+          <w:sz w:val="19"/>
+          <w:szCs w:val="19"/>
+          <w:highlight w:val="white"/>
+        </w:rPr>
+        <w:t>2014, 5)</w:t>
       </w:r>
     </w:p>
     <w:p>
@@ -262,15 +359,27 @@
           <w:highlight w:val="white"/>
         </w:rPr>
       </w:pPr>
-      <w:r>
-        <w:rPr>
-          <w:rFonts w:ascii="Consolas" w:hAnsi="Consolas" w:cs="Consolas"/>
-          <w:color w:val="000000"/>
-          <w:sz w:val="19"/>
-          <w:szCs w:val="19"/>
-          <w:highlight w:val="white"/>
-        </w:rPr>
-        <w:t>Date(2014, 5, 15, 16, 30)</w:t>
+      <w:proofErr w:type="gramStart"/>
+      <w:r>
+        <w:rPr>
+          <w:rFonts w:ascii="Consolas" w:hAnsi="Consolas" w:cs="Consolas"/>
+          <w:color w:val="000000"/>
+          <w:sz w:val="19"/>
+          <w:szCs w:val="19"/>
+          <w:highlight w:val="white"/>
+        </w:rPr>
+        <w:t>Date(</w:t>
+      </w:r>
+      <w:proofErr w:type="gramEnd"/>
+      <w:r>
+        <w:rPr>
+          <w:rFonts w:ascii="Consolas" w:hAnsi="Consolas" w:cs="Consolas"/>
+          <w:color w:val="000000"/>
+          <w:sz w:val="19"/>
+          <w:szCs w:val="19"/>
+          <w:highlight w:val="white"/>
+        </w:rPr>
+        <w:t>2014, 5, 15, 16, 30)</w:t>
       </w:r>
     </w:p>
     <w:p>
@@ -307,6 +416,7 @@
           <w:highlight w:val="white"/>
         </w:rPr>
       </w:pPr>
+      <w:proofErr w:type="gramStart"/>
       <w:r>
         <w:rPr>
           <w:rFonts w:ascii="Consolas" w:hAnsi="Consolas" w:cs="Consolas"/>
@@ -317,6 +427,7 @@
         </w:rPr>
         <w:t>Date(</w:t>
       </w:r>
+      <w:proofErr w:type="gramEnd"/>
       <w:r>
         <w:rPr>
           <w:rFonts w:ascii="Consolas" w:hAnsi="Consolas" w:cs="Consolas"/>
@@ -352,6 +463,7 @@
           <w:highlight w:val="white"/>
         </w:rPr>
       </w:pPr>
+      <w:proofErr w:type="gramStart"/>
       <w:r>
         <w:rPr>
           <w:rFonts w:ascii="Consolas" w:hAnsi="Consolas" w:cs="Consolas"/>
@@ -362,6 +474,7 @@
         </w:rPr>
         <w:t>Date(</w:t>
       </w:r>
+      <w:proofErr w:type="gramEnd"/>
       <w:r>
         <w:rPr>
           <w:rFonts w:ascii="Consolas" w:hAnsi="Consolas" w:cs="Consolas"/>
@@ -384,15 +497,27 @@
       </w:r>
     </w:p>
     <w:p>
-      <w:r>
-        <w:rPr>
-          <w:rFonts w:ascii="Consolas" w:hAnsi="Consolas" w:cs="Consolas"/>
-          <w:color w:val="000000"/>
-          <w:sz w:val="19"/>
-          <w:szCs w:val="19"/>
-          <w:highlight w:val="white"/>
-        </w:rPr>
-        <w:t xml:space="preserve">Date(2014, 5, </w:t>
+      <w:proofErr w:type="gramStart"/>
+      <w:r>
+        <w:rPr>
+          <w:rFonts w:ascii="Consolas" w:hAnsi="Consolas" w:cs="Consolas"/>
+          <w:color w:val="000000"/>
+          <w:sz w:val="19"/>
+          <w:szCs w:val="19"/>
+          <w:highlight w:val="white"/>
+        </w:rPr>
+        <w:t>Date(</w:t>
+      </w:r>
+      <w:proofErr w:type="gramEnd"/>
+      <w:r>
+        <w:rPr>
+          <w:rFonts w:ascii="Consolas" w:hAnsi="Consolas" w:cs="Consolas"/>
+          <w:color w:val="000000"/>
+          <w:sz w:val="19"/>
+          <w:szCs w:val="19"/>
+          <w:highlight w:val="white"/>
+        </w:rPr>
+        <w:t xml:space="preserve">2014, 5, </w:t>
       </w:r>
       <w:r>
         <w:rPr>
@@ -492,6 +617,7 @@
           <w:highlight w:val="white"/>
         </w:rPr>
       </w:pPr>
+      <w:proofErr w:type="gramStart"/>
       <w:r>
         <w:rPr>
           <w:rFonts w:ascii="Consolas" w:hAnsi="Consolas" w:cs="Consolas"/>
@@ -502,6 +628,7 @@
         </w:rPr>
         <w:t>year</w:t>
       </w:r>
+      <w:proofErr w:type="gramEnd"/>
       <w:r>
         <w:rPr>
           <w:rFonts w:ascii="Consolas" w:hAnsi="Consolas" w:cs="Consolas"/>
@@ -597,6 +724,7 @@
         </w:rPr>
         <w:tab/>
       </w:r>
+      <w:proofErr w:type="gramStart"/>
       <w:r>
         <w:rPr>
           <w:rFonts w:ascii="Consolas" w:hAnsi="Consolas" w:cs="Consolas"/>
@@ -607,6 +735,7 @@
         </w:rPr>
         <w:t>and</w:t>
       </w:r>
+      <w:proofErr w:type="gramEnd"/>
       <w:r>
         <w:rPr>
           <w:rFonts w:ascii="Consolas" w:hAnsi="Consolas" w:cs="Consolas"/>
@@ -722,6 +851,7 @@
         </w:rPr>
         <w:tab/>
       </w:r>
+      <w:proofErr w:type="gramStart"/>
       <w:r>
         <w:rPr>
           <w:rFonts w:ascii="Consolas" w:hAnsi="Consolas" w:cs="Consolas"/>
@@ -732,6 +862,7 @@
         </w:rPr>
         <w:t>and</w:t>
       </w:r>
+      <w:proofErr w:type="gramEnd"/>
       <w:r>
         <w:rPr>
           <w:rFonts w:ascii="Consolas" w:hAnsi="Consolas" w:cs="Consolas"/>
@@ -847,6 +978,7 @@
         </w:rPr>
         <w:tab/>
       </w:r>
+      <w:proofErr w:type="gramStart"/>
       <w:r>
         <w:rPr>
           <w:rFonts w:ascii="Consolas" w:hAnsi="Consolas" w:cs="Consolas"/>
@@ -857,6 +989,7 @@
         </w:rPr>
         <w:t>and</w:t>
       </w:r>
+      <w:proofErr w:type="gramEnd"/>
       <w:r>
         <w:rPr>
           <w:rFonts w:ascii="Consolas" w:hAnsi="Consolas" w:cs="Consolas"/>
@@ -972,6 +1105,7 @@
         </w:rPr>
         <w:tab/>
       </w:r>
+      <w:proofErr w:type="gramStart"/>
       <w:r>
         <w:rPr>
           <w:rFonts w:ascii="Consolas" w:hAnsi="Consolas" w:cs="Consolas"/>
@@ -982,6 +1116,7 @@
         </w:rPr>
         <w:t>and</w:t>
       </w:r>
+      <w:proofErr w:type="gramEnd"/>
       <w:r>
         <w:rPr>
           <w:rFonts w:ascii="Consolas" w:hAnsi="Consolas" w:cs="Consolas"/>
@@ -1097,6 +1232,7 @@
         </w:rPr>
         <w:tab/>
       </w:r>
+      <w:proofErr w:type="gramStart"/>
       <w:r>
         <w:rPr>
           <w:rFonts w:ascii="Consolas" w:hAnsi="Consolas" w:cs="Consolas"/>
@@ -1107,6 +1243,7 @@
         </w:rPr>
         <w:t>and</w:t>
       </w:r>
+      <w:proofErr w:type="gramEnd"/>
       <w:r>
         <w:rPr>
           <w:rFonts w:ascii="Consolas" w:hAnsi="Consolas" w:cs="Consolas"/>
@@ -1222,6 +1359,7 @@
         </w:rPr>
         <w:tab/>
       </w:r>
+      <w:proofErr w:type="gramStart"/>
       <w:r>
         <w:rPr>
           <w:rFonts w:ascii="Consolas" w:hAnsi="Consolas" w:cs="Consolas"/>
@@ -1232,6 +1370,7 @@
         </w:rPr>
         <w:t>and</w:t>
       </w:r>
+      <w:proofErr w:type="gramEnd"/>
       <w:r>
         <w:rPr>
           <w:rFonts w:ascii="Consolas" w:hAnsi="Consolas" w:cs="Consolas"/>
@@ -1340,7 +1479,15 @@
     </w:p>
     <w:p>
       <w:r>
-        <w:t>These semantics give the expected behavior that two date/time values are equivalent if and only if they are known to have the same value for each component. If any component of either comparand is null, the result of the comparison is null.</w:t>
+        <w:t xml:space="preserve">These semantics give the expected behavior that two date/time values are equivalent if and only if they are known to have the same value for each component. If any component of either </w:t>
+      </w:r>
+      <w:proofErr w:type="spellStart"/>
+      <w:r>
+        <w:t>comparand</w:t>
+      </w:r>
+      <w:proofErr w:type="spellEnd"/>
+      <w:r>
+        <w:t xml:space="preserve"> is null, the result of the comparison is null.</w:t>
       </w:r>
     </w:p>
     <w:p>
@@ -1560,7 +1707,23 @@
     </w:p>
     <w:p>
       <w:r>
-        <w:t>In other words, the operator returns true if both comparands are null, or if the comparands are equal in the strict sense defined above. For tuple</w:t>
+        <w:t xml:space="preserve">In other words, the operator returns true if both </w:t>
+      </w:r>
+      <w:proofErr w:type="spellStart"/>
+      <w:r>
+        <w:t>comparands</w:t>
+      </w:r>
+      <w:proofErr w:type="spellEnd"/>
+      <w:r>
+        <w:t xml:space="preserve"> are null, or if the </w:t>
+      </w:r>
+      <w:proofErr w:type="spellStart"/>
+      <w:r>
+        <w:t>comparands</w:t>
+      </w:r>
+      <w:proofErr w:type="spellEnd"/>
+      <w:r>
+        <w:t xml:space="preserve"> are equal in the strict sense defined above. For tuple</w:t>
       </w:r>
       <w:r>
         <w:t xml:space="preserve"> values, the </w:t>
@@ -1647,8 +1810,13 @@
     </w:p>
     <w:p>
       <w:r>
-        <w:t>Is equivalent to the following expansion:</w:t>
-      </w:r>
+        <w:t xml:space="preserve">Is equivalent to the following </w:t>
+      </w:r>
+      <w:proofErr w:type="gramStart"/>
+      <w:r>
+        <w:t>expansion:</w:t>
+      </w:r>
+      <w:proofErr w:type="gramEnd"/>
     </w:p>
     <w:p>
       <w:pPr>
@@ -1664,6 +1832,7 @@
           <w:highlight w:val="white"/>
         </w:rPr>
       </w:pPr>
+      <w:proofErr w:type="gramStart"/>
       <w:r>
         <w:rPr>
           <w:rFonts w:ascii="Consolas" w:hAnsi="Consolas" w:cs="Consolas"/>
@@ -1675,6 +1844,7 @@
         <w:lastRenderedPageBreak/>
         <w:t>year</w:t>
       </w:r>
+      <w:proofErr w:type="gramEnd"/>
       <w:r>
         <w:rPr>
           <w:rFonts w:ascii="Consolas" w:hAnsi="Consolas" w:cs="Consolas"/>
@@ -1810,6 +1980,7 @@
         </w:rPr>
         <w:tab/>
       </w:r>
+      <w:proofErr w:type="gramStart"/>
       <w:r>
         <w:rPr>
           <w:rFonts w:ascii="Consolas" w:hAnsi="Consolas" w:cs="Consolas"/>
@@ -1820,6 +1991,7 @@
         </w:rPr>
         <w:t>and</w:t>
       </w:r>
+      <w:proofErr w:type="gramEnd"/>
       <w:r>
         <w:rPr>
           <w:rFonts w:ascii="Consolas" w:hAnsi="Consolas" w:cs="Consolas"/>
@@ -1975,6 +2147,7 @@
         </w:rPr>
         <w:tab/>
       </w:r>
+      <w:proofErr w:type="gramStart"/>
       <w:r>
         <w:rPr>
           <w:rFonts w:ascii="Consolas" w:hAnsi="Consolas" w:cs="Consolas"/>
@@ -1985,6 +2158,7 @@
         </w:rPr>
         <w:t>and</w:t>
       </w:r>
+      <w:proofErr w:type="gramEnd"/>
       <w:r>
         <w:rPr>
           <w:rFonts w:ascii="Consolas" w:hAnsi="Consolas" w:cs="Consolas"/>
@@ -2140,6 +2314,7 @@
         </w:rPr>
         <w:tab/>
       </w:r>
+      <w:proofErr w:type="gramStart"/>
       <w:r>
         <w:rPr>
           <w:rFonts w:ascii="Consolas" w:hAnsi="Consolas" w:cs="Consolas"/>
@@ -2150,6 +2325,7 @@
         </w:rPr>
         <w:t>and</w:t>
       </w:r>
+      <w:proofErr w:type="gramEnd"/>
       <w:r>
         <w:rPr>
           <w:rFonts w:ascii="Consolas" w:hAnsi="Consolas" w:cs="Consolas"/>
@@ -2305,6 +2481,7 @@
         </w:rPr>
         <w:tab/>
       </w:r>
+      <w:proofErr w:type="gramStart"/>
       <w:r>
         <w:rPr>
           <w:rFonts w:ascii="Consolas" w:hAnsi="Consolas" w:cs="Consolas"/>
@@ -2315,6 +2492,7 @@
         </w:rPr>
         <w:t>and</w:t>
       </w:r>
+      <w:proofErr w:type="gramEnd"/>
       <w:r>
         <w:rPr>
           <w:rFonts w:ascii="Consolas" w:hAnsi="Consolas" w:cs="Consolas"/>
@@ -2470,6 +2648,7 @@
         </w:rPr>
         <w:tab/>
       </w:r>
+      <w:proofErr w:type="gramStart"/>
       <w:r>
         <w:rPr>
           <w:rFonts w:ascii="Consolas" w:hAnsi="Consolas" w:cs="Consolas"/>
@@ -2480,6 +2659,7 @@
         </w:rPr>
         <w:t>and</w:t>
       </w:r>
+      <w:proofErr w:type="gramEnd"/>
       <w:r>
         <w:rPr>
           <w:rFonts w:ascii="Consolas" w:hAnsi="Consolas" w:cs="Consolas"/>
@@ -2635,6 +2815,7 @@
         </w:rPr>
         <w:tab/>
       </w:r>
+      <w:proofErr w:type="gramStart"/>
       <w:r>
         <w:rPr>
           <w:rFonts w:ascii="Consolas" w:hAnsi="Consolas" w:cs="Consolas"/>
@@ -2645,6 +2826,7 @@
         </w:rPr>
         <w:t>and</w:t>
       </w:r>
+      <w:proofErr w:type="gramEnd"/>
       <w:r>
         <w:rPr>
           <w:rFonts w:ascii="Consolas" w:hAnsi="Consolas" w:cs="Consolas"/>
@@ -2819,15 +3001,27 @@
           <w:highlight w:val="white"/>
         </w:rPr>
       </w:pPr>
-      <w:r>
-        <w:rPr>
-          <w:rFonts w:ascii="Consolas" w:hAnsi="Consolas" w:cs="Consolas"/>
-          <w:color w:val="000000"/>
-          <w:sz w:val="19"/>
-          <w:szCs w:val="19"/>
-          <w:highlight w:val="white"/>
-        </w:rPr>
-        <w:t xml:space="preserve">Date(2014, 15, 2) </w:t>
+      <w:proofErr w:type="gramStart"/>
+      <w:r>
+        <w:rPr>
+          <w:rFonts w:ascii="Consolas" w:hAnsi="Consolas" w:cs="Consolas"/>
+          <w:color w:val="000000"/>
+          <w:sz w:val="19"/>
+          <w:szCs w:val="19"/>
+          <w:highlight w:val="white"/>
+        </w:rPr>
+        <w:t>Date(</w:t>
+      </w:r>
+      <w:proofErr w:type="gramEnd"/>
+      <w:r>
+        <w:rPr>
+          <w:rFonts w:ascii="Consolas" w:hAnsi="Consolas" w:cs="Consolas"/>
+          <w:color w:val="000000"/>
+          <w:sz w:val="19"/>
+          <w:szCs w:val="19"/>
+          <w:highlight w:val="white"/>
+        </w:rPr>
+        <w:t xml:space="preserve">2014, 15, 2) </w:t>
       </w:r>
       <w:r>
         <w:rPr>
@@ -2904,15 +3098,27 @@
           <w:highlight w:val="white"/>
         </w:rPr>
       </w:pPr>
-      <w:r>
-        <w:rPr>
-          <w:rFonts w:ascii="Consolas" w:hAnsi="Consolas" w:cs="Consolas"/>
-          <w:color w:val="000000"/>
-          <w:sz w:val="19"/>
-          <w:szCs w:val="19"/>
-          <w:highlight w:val="white"/>
-        </w:rPr>
-        <w:t xml:space="preserve">Date(2014, 15) </w:t>
+      <w:proofErr w:type="gramStart"/>
+      <w:r>
+        <w:rPr>
+          <w:rFonts w:ascii="Consolas" w:hAnsi="Consolas" w:cs="Consolas"/>
+          <w:color w:val="000000"/>
+          <w:sz w:val="19"/>
+          <w:szCs w:val="19"/>
+          <w:highlight w:val="white"/>
+        </w:rPr>
+        <w:t>Date(</w:t>
+      </w:r>
+      <w:proofErr w:type="gramEnd"/>
+      <w:r>
+        <w:rPr>
+          <w:rFonts w:ascii="Consolas" w:hAnsi="Consolas" w:cs="Consolas"/>
+          <w:color w:val="000000"/>
+          <w:sz w:val="19"/>
+          <w:szCs w:val="19"/>
+          <w:highlight w:val="white"/>
+        </w:rPr>
+        <w:t xml:space="preserve">2014, 15) </w:t>
       </w:r>
       <w:r>
         <w:rPr>
@@ -3080,6 +3286,7 @@
           <w:highlight w:val="white"/>
         </w:rPr>
       </w:pPr>
+      <w:proofErr w:type="gramStart"/>
       <w:r>
         <w:rPr>
           <w:rFonts w:ascii="Consolas" w:hAnsi="Consolas" w:cs="Consolas"/>
@@ -3090,6 +3297,7 @@
         </w:rPr>
         <w:t>year</w:t>
       </w:r>
+      <w:proofErr w:type="gramEnd"/>
       <w:r>
         <w:rPr>
           <w:rFonts w:ascii="Consolas" w:hAnsi="Consolas" w:cs="Consolas"/>
@@ -3225,6 +3433,7 @@
         </w:rPr>
         <w:tab/>
       </w:r>
+      <w:proofErr w:type="gramStart"/>
       <w:r>
         <w:rPr>
           <w:rFonts w:ascii="Consolas" w:hAnsi="Consolas" w:cs="Consolas"/>
@@ -3235,6 +3444,7 @@
         </w:rPr>
         <w:t>and</w:t>
       </w:r>
+      <w:proofErr w:type="gramEnd"/>
       <w:r>
         <w:rPr>
           <w:rFonts w:ascii="Consolas" w:hAnsi="Consolas" w:cs="Consolas"/>
@@ -3377,6 +3587,7 @@
         </w:rPr>
         <w:tab/>
       </w:r>
+      <w:proofErr w:type="gramStart"/>
       <w:r>
         <w:rPr>
           <w:rFonts w:ascii="Consolas" w:hAnsi="Consolas" w:cs="Consolas"/>
@@ -3387,6 +3598,7 @@
         </w:rPr>
         <w:t>and</w:t>
       </w:r>
+      <w:proofErr w:type="gramEnd"/>
       <w:r>
         <w:rPr>
           <w:rFonts w:ascii="Consolas" w:hAnsi="Consolas" w:cs="Consolas"/>
@@ -3601,6 +3813,7 @@
           <w:highlight w:val="white"/>
         </w:rPr>
       </w:pPr>
+      <w:proofErr w:type="gramStart"/>
       <w:r>
         <w:rPr>
           <w:rFonts w:ascii="Consolas" w:hAnsi="Consolas" w:cs="Consolas"/>
@@ -3611,6 +3824,7 @@
         </w:rPr>
         <w:t>year</w:t>
       </w:r>
+      <w:proofErr w:type="gramEnd"/>
       <w:r>
         <w:rPr>
           <w:rFonts w:ascii="Consolas" w:hAnsi="Consolas" w:cs="Consolas"/>
@@ -3704,8 +3918,20 @@
           <w:szCs w:val="19"/>
           <w:highlight w:val="white"/>
         </w:rPr>
-        <w:t xml:space="preserve"> or</w:t>
-      </w:r>
+        <w:t xml:space="preserve"> </w:t>
+      </w:r>
+      <w:proofErr w:type="gramStart"/>
+      <w:r>
+        <w:rPr>
+          <w:rFonts w:ascii="Consolas" w:hAnsi="Consolas" w:cs="Consolas"/>
+          <w:color w:val="0000FF"/>
+          <w:sz w:val="19"/>
+          <w:szCs w:val="19"/>
+          <w:highlight w:val="white"/>
+        </w:rPr>
+        <w:t>or</w:t>
+      </w:r>
+      <w:proofErr w:type="gramEnd"/>
       <w:r>
         <w:rPr>
           <w:rFonts w:ascii="Consolas" w:hAnsi="Consolas" w:cs="Consolas"/>
@@ -3919,8 +4145,20 @@
           <w:szCs w:val="19"/>
           <w:highlight w:val="white"/>
         </w:rPr>
-        <w:t xml:space="preserve"> or</w:t>
-      </w:r>
+        <w:t xml:space="preserve"> </w:t>
+      </w:r>
+      <w:proofErr w:type="gramStart"/>
+      <w:r>
+        <w:rPr>
+          <w:rFonts w:ascii="Consolas" w:hAnsi="Consolas" w:cs="Consolas"/>
+          <w:color w:val="0000FF"/>
+          <w:sz w:val="19"/>
+          <w:szCs w:val="19"/>
+          <w:highlight w:val="white"/>
+        </w:rPr>
+        <w:t>or</w:t>
+      </w:r>
+      <w:proofErr w:type="gramEnd"/>
       <w:r>
         <w:rPr>
           <w:rFonts w:ascii="Consolas" w:hAnsi="Consolas" w:cs="Consolas"/>
@@ -4234,8 +4472,20 @@
           <w:szCs w:val="19"/>
           <w:highlight w:val="white"/>
         </w:rPr>
-        <w:t xml:space="preserve"> or</w:t>
-      </w:r>
+        <w:t xml:space="preserve"> </w:t>
+      </w:r>
+      <w:proofErr w:type="gramStart"/>
+      <w:r>
+        <w:rPr>
+          <w:rFonts w:ascii="Consolas" w:hAnsi="Consolas" w:cs="Consolas"/>
+          <w:color w:val="0000FF"/>
+          <w:sz w:val="19"/>
+          <w:szCs w:val="19"/>
+          <w:highlight w:val="white"/>
+        </w:rPr>
+        <w:t>or</w:t>
+      </w:r>
+      <w:proofErr w:type="gramEnd"/>
       <w:r>
         <w:rPr>
           <w:rFonts w:ascii="Consolas" w:hAnsi="Consolas" w:cs="Consolas"/>
@@ -4551,6 +4801,7 @@
         </w:rPr>
         <w:t xml:space="preserve">  </w:t>
       </w:r>
+      <w:proofErr w:type="gramStart"/>
       <w:r>
         <w:rPr>
           <w:rFonts w:ascii="Consolas" w:hAnsi="Consolas" w:cs="Consolas"/>
@@ -4561,6 +4812,7 @@
         </w:rPr>
         <w:t>and</w:t>
       </w:r>
+      <w:proofErr w:type="gramEnd"/>
       <w:r>
         <w:rPr>
           <w:rFonts w:ascii="Consolas" w:hAnsi="Consolas" w:cs="Consolas"/>
@@ -4676,6 +4928,7 @@
         </w:rPr>
         <w:t xml:space="preserve"> </w:t>
       </w:r>
+      <w:proofErr w:type="gramStart"/>
       <w:r>
         <w:rPr>
           <w:rFonts w:ascii="Consolas" w:hAnsi="Consolas" w:cs="Consolas"/>
@@ -4686,6 +4939,7 @@
         </w:rPr>
         <w:t>or</w:t>
       </w:r>
+      <w:proofErr w:type="gramEnd"/>
       <w:r>
         <w:rPr>
           <w:rFonts w:ascii="Consolas" w:hAnsi="Consolas" w:cs="Consolas"/>
@@ -5001,6 +5255,7 @@
         </w:rPr>
         <w:t xml:space="preserve">  </w:t>
       </w:r>
+      <w:proofErr w:type="gramStart"/>
       <w:r>
         <w:rPr>
           <w:rFonts w:ascii="Consolas" w:hAnsi="Consolas" w:cs="Consolas"/>
@@ -5011,6 +5266,7 @@
         </w:rPr>
         <w:t>and</w:t>
       </w:r>
+      <w:proofErr w:type="gramEnd"/>
       <w:r>
         <w:rPr>
           <w:rFonts w:ascii="Consolas" w:hAnsi="Consolas" w:cs="Consolas"/>
@@ -5226,6 +5482,7 @@
         </w:rPr>
         <w:t xml:space="preserve"> </w:t>
       </w:r>
+      <w:proofErr w:type="gramStart"/>
       <w:r>
         <w:rPr>
           <w:rFonts w:ascii="Consolas" w:hAnsi="Consolas" w:cs="Consolas"/>
@@ -5236,6 +5493,7 @@
         </w:rPr>
         <w:t>or</w:t>
       </w:r>
+      <w:proofErr w:type="gramEnd"/>
       <w:r>
         <w:rPr>
           <w:rFonts w:ascii="Consolas" w:hAnsi="Consolas" w:cs="Consolas"/>
@@ -5551,6 +5809,7 @@
         </w:rPr>
         <w:t xml:space="preserve">  </w:t>
       </w:r>
+      <w:proofErr w:type="gramStart"/>
       <w:r>
         <w:rPr>
           <w:rFonts w:ascii="Consolas" w:hAnsi="Consolas" w:cs="Consolas"/>
@@ -5561,6 +5820,7 @@
         </w:rPr>
         <w:t>and</w:t>
       </w:r>
+      <w:proofErr w:type="gramEnd"/>
       <w:r>
         <w:rPr>
           <w:rFonts w:ascii="Consolas" w:hAnsi="Consolas" w:cs="Consolas"/>
@@ -5875,8 +6135,20 @@
           <w:highlight w:val="white"/>
         </w:rPr>
         <w:lastRenderedPageBreak/>
-        <w:t xml:space="preserve"> or</w:t>
-      </w:r>
+        <w:t xml:space="preserve"> </w:t>
+      </w:r>
+      <w:proofErr w:type="gramStart"/>
+      <w:r>
+        <w:rPr>
+          <w:rFonts w:ascii="Consolas" w:hAnsi="Consolas" w:cs="Consolas"/>
+          <w:color w:val="0000FF"/>
+          <w:sz w:val="19"/>
+          <w:szCs w:val="19"/>
+          <w:highlight w:val="white"/>
+        </w:rPr>
+        <w:t>or</w:t>
+      </w:r>
+      <w:proofErr w:type="gramEnd"/>
       <w:r>
         <w:rPr>
           <w:rFonts w:ascii="Consolas" w:hAnsi="Consolas" w:cs="Consolas"/>
@@ -6192,6 +6464,7 @@
         </w:rPr>
         <w:t xml:space="preserve">  </w:t>
       </w:r>
+      <w:proofErr w:type="gramStart"/>
       <w:r>
         <w:rPr>
           <w:rFonts w:ascii="Consolas" w:hAnsi="Consolas" w:cs="Consolas"/>
@@ -6202,6 +6475,7 @@
         </w:rPr>
         <w:t>and</w:t>
       </w:r>
+      <w:proofErr w:type="gramEnd"/>
       <w:r>
         <w:rPr>
           <w:rFonts w:ascii="Consolas" w:hAnsi="Consolas" w:cs="Consolas"/>
@@ -6516,6 +6790,7 @@
         </w:rPr>
         <w:t xml:space="preserve">  </w:t>
       </w:r>
+      <w:proofErr w:type="gramStart"/>
       <w:r>
         <w:rPr>
           <w:rFonts w:ascii="Consolas" w:hAnsi="Consolas" w:cs="Consolas"/>
@@ -6526,6 +6801,7 @@
         </w:rPr>
         <w:t>and</w:t>
       </w:r>
+      <w:proofErr w:type="gramEnd"/>
       <w:r>
         <w:rPr>
           <w:rFonts w:ascii="Consolas" w:hAnsi="Consolas" w:cs="Consolas"/>
@@ -6659,15 +6935,27 @@
           <w:highlight w:val="white"/>
         </w:rPr>
       </w:pPr>
-      <w:r>
-        <w:rPr>
-          <w:rFonts w:ascii="Consolas" w:hAnsi="Consolas" w:cs="Consolas"/>
-          <w:color w:val="000000"/>
-          <w:sz w:val="19"/>
-          <w:szCs w:val="19"/>
-          <w:highlight w:val="white"/>
-        </w:rPr>
-        <w:t>Date(2012) &gt; Date(2014, 2, 15) // Returns false</w:t>
+      <w:proofErr w:type="gramStart"/>
+      <w:r>
+        <w:rPr>
+          <w:rFonts w:ascii="Consolas" w:hAnsi="Consolas" w:cs="Consolas"/>
+          <w:color w:val="000000"/>
+          <w:sz w:val="19"/>
+          <w:szCs w:val="19"/>
+          <w:highlight w:val="white"/>
+        </w:rPr>
+        <w:t>Date(</w:t>
+      </w:r>
+      <w:proofErr w:type="gramEnd"/>
+      <w:r>
+        <w:rPr>
+          <w:rFonts w:ascii="Consolas" w:hAnsi="Consolas" w:cs="Consolas"/>
+          <w:color w:val="000000"/>
+          <w:sz w:val="19"/>
+          <w:szCs w:val="19"/>
+          <w:highlight w:val="white"/>
+        </w:rPr>
+        <w:t>2012) &gt; Date(2014, 2, 15) // Returns false</w:t>
       </w:r>
     </w:p>
     <w:p>
@@ -6684,35 +6972,59 @@
           <w:highlight w:val="white"/>
         </w:rPr>
       </w:pPr>
-      <w:r>
-        <w:rPr>
-          <w:rFonts w:ascii="Consolas" w:hAnsi="Consolas" w:cs="Consolas"/>
-          <w:color w:val="000000"/>
-          <w:sz w:val="19"/>
-          <w:szCs w:val="19"/>
-          <w:highlight w:val="white"/>
-        </w:rPr>
-        <w:t>Date(2014) &gt; Date(2014, 2, 15) // Returns null</w:t>
-      </w:r>
-    </w:p>
-    <w:p>
-      <w:pPr>
-        <w:rPr>
-          <w:rFonts w:ascii="Consolas" w:hAnsi="Consolas" w:cs="Consolas"/>
-          <w:color w:val="000000"/>
-          <w:sz w:val="19"/>
-          <w:szCs w:val="19"/>
-        </w:rPr>
-      </w:pPr>
-      <w:r>
-        <w:rPr>
-          <w:rFonts w:ascii="Consolas" w:hAnsi="Consolas" w:cs="Consolas"/>
-          <w:color w:val="000000"/>
-          <w:sz w:val="19"/>
-          <w:szCs w:val="19"/>
-          <w:highlight w:val="white"/>
-        </w:rPr>
-        <w:t>Date(2016) &gt; Date(2014, 2, 15) // Returns true</w:t>
+      <w:proofErr w:type="gramStart"/>
+      <w:r>
+        <w:rPr>
+          <w:rFonts w:ascii="Consolas" w:hAnsi="Consolas" w:cs="Consolas"/>
+          <w:color w:val="000000"/>
+          <w:sz w:val="19"/>
+          <w:szCs w:val="19"/>
+          <w:highlight w:val="white"/>
+        </w:rPr>
+        <w:t>Date(</w:t>
+      </w:r>
+      <w:proofErr w:type="gramEnd"/>
+      <w:r>
+        <w:rPr>
+          <w:rFonts w:ascii="Consolas" w:hAnsi="Consolas" w:cs="Consolas"/>
+          <w:color w:val="000000"/>
+          <w:sz w:val="19"/>
+          <w:szCs w:val="19"/>
+          <w:highlight w:val="white"/>
+        </w:rPr>
+        <w:t>2014) &gt; Date(2014, 2, 15) // Returns null</w:t>
+      </w:r>
+    </w:p>
+    <w:p>
+      <w:pPr>
+        <w:rPr>
+          <w:rFonts w:ascii="Consolas" w:hAnsi="Consolas" w:cs="Consolas"/>
+          <w:color w:val="000000"/>
+          <w:sz w:val="19"/>
+          <w:szCs w:val="19"/>
+        </w:rPr>
+      </w:pPr>
+      <w:proofErr w:type="gramStart"/>
+      <w:r>
+        <w:rPr>
+          <w:rFonts w:ascii="Consolas" w:hAnsi="Consolas" w:cs="Consolas"/>
+          <w:color w:val="000000"/>
+          <w:sz w:val="19"/>
+          <w:szCs w:val="19"/>
+          <w:highlight w:val="white"/>
+        </w:rPr>
+        <w:t>Date(</w:t>
+      </w:r>
+      <w:proofErr w:type="gramEnd"/>
+      <w:r>
+        <w:rPr>
+          <w:rFonts w:ascii="Consolas" w:hAnsi="Consolas" w:cs="Consolas"/>
+          <w:color w:val="000000"/>
+          <w:sz w:val="19"/>
+          <w:szCs w:val="19"/>
+          <w:highlight w:val="white"/>
+        </w:rPr>
+        <w:t>2016) &gt; Date(2014, 2, 15) // Returns true</w:t>
       </w:r>
     </w:p>
     <w:p>
@@ -6796,13 +7108,16 @@
         <w:t>same as</w:t>
       </w:r>
       <w:r>
-        <w:t xml:space="preserve"> operator, CQL allows the prefixes </w:t>
+        <w:t xml:space="preserve"> operator, CQL allows the </w:t>
+      </w:r>
+      <w:r>
+        <w:t xml:space="preserve">suffixes </w:t>
       </w:r>
       <w:r>
         <w:rPr>
           <w:i/>
         </w:rPr>
-        <w:t>at least</w:t>
+        <w:t>or before</w:t>
       </w:r>
       <w:r>
         <w:t xml:space="preserve"> and </w:t>
@@ -6811,7 +7126,7 @@
         <w:rPr>
           <w:i/>
         </w:rPr>
-        <w:t>at most</w:t>
+        <w:t>or after</w:t>
       </w:r>
       <w:r>
         <w:t xml:space="preserve"> to be used:</w:t>
@@ -6849,46 +7164,6 @@
           <w:szCs w:val="19"/>
           <w:highlight w:val="white"/>
         </w:rPr>
-        <w:t>at</w:t>
-      </w:r>
-      <w:r>
-        <w:rPr>
-          <w:rFonts w:ascii="Consolas" w:hAnsi="Consolas" w:cs="Consolas"/>
-          <w:color w:val="000000"/>
-          <w:sz w:val="19"/>
-          <w:szCs w:val="19"/>
-          <w:highlight w:val="white"/>
-        </w:rPr>
-        <w:t xml:space="preserve"> </w:t>
-      </w:r>
-      <w:r>
-        <w:rPr>
-          <w:rFonts w:ascii="Consolas" w:hAnsi="Consolas" w:cs="Consolas"/>
-          <w:color w:val="0000FF"/>
-          <w:sz w:val="19"/>
-          <w:szCs w:val="19"/>
-          <w:highlight w:val="white"/>
-        </w:rPr>
-        <w:t>least</w:t>
-      </w:r>
-      <w:r>
-        <w:rPr>
-          <w:rFonts w:ascii="Consolas" w:hAnsi="Consolas" w:cs="Consolas"/>
-          <w:color w:val="000000"/>
-          <w:sz w:val="19"/>
-          <w:szCs w:val="19"/>
-          <w:highlight w:val="white"/>
-        </w:rPr>
-        <w:t xml:space="preserve"> </w:t>
-      </w:r>
-      <w:r>
-        <w:rPr>
-          <w:rFonts w:ascii="Consolas" w:hAnsi="Consolas" w:cs="Consolas"/>
-          <w:color w:val="0000FF"/>
-          <w:sz w:val="19"/>
-          <w:szCs w:val="19"/>
-          <w:highlight w:val="white"/>
-        </w:rPr>
         <w:t>same</w:t>
       </w:r>
       <w:r>
@@ -6910,6 +7185,16 @@
           <w:highlight w:val="white"/>
         </w:rPr>
         <w:t>day</w:t>
+      </w:r>
+      <w:r>
+        <w:rPr>
+          <w:rFonts w:ascii="Consolas" w:hAnsi="Consolas" w:cs="Consolas"/>
+          <w:color w:val="0000FF"/>
+          <w:sz w:val="19"/>
+          <w:szCs w:val="19"/>
+          <w:highlight w:val="white"/>
+        </w:rPr>
+        <w:t xml:space="preserve"> or after</w:t>
       </w:r>
       <w:r>
         <w:rPr>
@@ -6973,46 +7258,6 @@
           <w:szCs w:val="19"/>
           <w:highlight w:val="white"/>
         </w:rPr>
-        <w:t>at</w:t>
-      </w:r>
-      <w:r>
-        <w:rPr>
-          <w:rFonts w:ascii="Consolas" w:hAnsi="Consolas" w:cs="Consolas"/>
-          <w:color w:val="000000"/>
-          <w:sz w:val="19"/>
-          <w:szCs w:val="19"/>
-          <w:highlight w:val="white"/>
-        </w:rPr>
-        <w:t xml:space="preserve"> </w:t>
-      </w:r>
-      <w:r>
-        <w:rPr>
-          <w:rFonts w:ascii="Consolas" w:hAnsi="Consolas" w:cs="Consolas"/>
-          <w:color w:val="0000FF"/>
-          <w:sz w:val="19"/>
-          <w:szCs w:val="19"/>
-          <w:highlight w:val="white"/>
-        </w:rPr>
-        <w:t>most</w:t>
-      </w:r>
-      <w:r>
-        <w:rPr>
-          <w:rFonts w:ascii="Consolas" w:hAnsi="Consolas" w:cs="Consolas"/>
-          <w:color w:val="000000"/>
-          <w:sz w:val="19"/>
-          <w:szCs w:val="19"/>
-          <w:highlight w:val="white"/>
-        </w:rPr>
-        <w:t xml:space="preserve"> </w:t>
-      </w:r>
-      <w:r>
-        <w:rPr>
-          <w:rFonts w:ascii="Consolas" w:hAnsi="Consolas" w:cs="Consolas"/>
-          <w:color w:val="0000FF"/>
-          <w:sz w:val="19"/>
-          <w:szCs w:val="19"/>
-          <w:highlight w:val="white"/>
-        </w:rPr>
         <w:t>same</w:t>
       </w:r>
       <w:r>
@@ -7034,6 +7279,16 @@
           <w:highlight w:val="white"/>
         </w:rPr>
         <w:t>day</w:t>
+      </w:r>
+      <w:r>
+        <w:rPr>
+          <w:rFonts w:ascii="Consolas" w:hAnsi="Consolas" w:cs="Consolas"/>
+          <w:color w:val="0000FF"/>
+          <w:sz w:val="19"/>
+          <w:szCs w:val="19"/>
+          <w:highlight w:val="white"/>
+        </w:rPr>
+        <w:t xml:space="preserve"> or before</w:t>
       </w:r>
       <w:r>
         <w:rPr>
@@ -7317,8 +7572,13 @@
       <w:pPr>
         <w:pStyle w:val="Heading1"/>
       </w:pPr>
-      <w:r>
-        <w:t>Timezone Support</w:t>
+      <w:proofErr w:type="spellStart"/>
+      <w:r>
+        <w:t>Timezone</w:t>
+      </w:r>
+      <w:proofErr w:type="spellEnd"/>
+      <w:r>
+        <w:t xml:space="preserve"> Support</w:t>
       </w:r>
     </w:p>
     <w:p>
@@ -7384,6 +7644,7 @@
           <w:szCs w:val="19"/>
         </w:rPr>
       </w:pPr>
+      <w:proofErr w:type="gramStart"/>
       <w:r>
         <w:rPr>
           <w:rFonts w:ascii="Consolas" w:hAnsi="Consolas" w:cs="Consolas"/>
@@ -7394,6 +7655,7 @@
         </w:rPr>
         <w:t>days</w:t>
       </w:r>
+      <w:proofErr w:type="gramEnd"/>
       <w:r>
         <w:rPr>
           <w:rFonts w:ascii="Consolas" w:hAnsi="Consolas" w:cs="Consolas"/>
@@ -7452,7 +7714,15 @@
     </w:p>
     <w:p>
       <w:r>
-        <w:t xml:space="preserve">However, to support the case where one or the other comparand in the duration operation does not specify components to the level of precision being determined, the between operator does not return a strict integer, it returns an </w:t>
+        <w:t xml:space="preserve">However, to support the case where one or the other </w:t>
+      </w:r>
+      <w:proofErr w:type="spellStart"/>
+      <w:r>
+        <w:t>comparand</w:t>
+      </w:r>
+      <w:proofErr w:type="spellEnd"/>
+      <w:r>
+        <w:t xml:space="preserve"> in the duration operation does not specify components to the level of precision being determined, the between operator does not return a strict integer, it returns an </w:t>
       </w:r>
       <w:r>
         <w:rPr>
@@ -7473,6 +7743,7 @@
           <w:szCs w:val="19"/>
         </w:rPr>
       </w:pPr>
+      <w:proofErr w:type="gramStart"/>
       <w:r>
         <w:rPr>
           <w:rFonts w:ascii="Consolas" w:hAnsi="Consolas" w:cs="Consolas"/>
@@ -7483,6 +7754,7 @@
         </w:rPr>
         <w:t>days</w:t>
       </w:r>
+      <w:proofErr w:type="gramEnd"/>
       <w:r>
         <w:rPr>
           <w:rFonts w:ascii="Consolas" w:hAnsi="Consolas" w:cs="Consolas"/>
@@ -7539,7 +7811,31 @@
         <w:t xml:space="preserve">The number of days between these two dates cannot be determined reliably, but a definite range of possible values can be determined. </w:t>
       </w:r>
       <w:r>
-        <w:t>The lower bound of that range is found by determining the duration between the maximum possible value of the first comparand and the minimum possible value of the second comparand; and the upper bound is determined using the minimum possible value of the first comparand and the maximum possible value of the second:</w:t>
+        <w:t xml:space="preserve">The lower bound of that range is found by determining the duration between the maximum possible value of the first </w:t>
+      </w:r>
+      <w:proofErr w:type="spellStart"/>
+      <w:r>
+        <w:t>comparand</w:t>
+      </w:r>
+      <w:proofErr w:type="spellEnd"/>
+      <w:r>
+        <w:t xml:space="preserve"> and the minimum possible value of the second </w:t>
+      </w:r>
+      <w:proofErr w:type="spellStart"/>
+      <w:r>
+        <w:t>comparand</w:t>
+      </w:r>
+      <w:proofErr w:type="spellEnd"/>
+      <w:r>
+        <w:t xml:space="preserve">; and the upper bound is determined using the minimum possible value of the first </w:t>
+      </w:r>
+      <w:proofErr w:type="spellStart"/>
+      <w:r>
+        <w:t>comparand</w:t>
+      </w:r>
+      <w:proofErr w:type="spellEnd"/>
+      <w:r>
+        <w:t xml:space="preserve"> and the maximum possible value of the second:</w:t>
       </w:r>
     </w:p>
     <w:p>
@@ -7556,6 +7852,7 @@
           <w:highlight w:val="white"/>
         </w:rPr>
       </w:pPr>
+      <w:proofErr w:type="gramStart"/>
       <w:r>
         <w:rPr>
           <w:rFonts w:ascii="Consolas" w:hAnsi="Consolas" w:cs="Consolas"/>
@@ -7566,6 +7863,7 @@
         </w:rPr>
         <w:t>days</w:t>
       </w:r>
+      <w:proofErr w:type="gramEnd"/>
       <w:r>
         <w:rPr>
           <w:rFonts w:ascii="Consolas" w:hAnsi="Consolas" w:cs="Consolas"/>
@@ -7618,6 +7916,7 @@
       </w:r>
     </w:p>
     <w:p>
+      <w:proofErr w:type="gramStart"/>
       <w:r>
         <w:rPr>
           <w:rFonts w:ascii="Consolas" w:hAnsi="Consolas" w:cs="Consolas"/>
@@ -7628,6 +7927,7 @@
         </w:rPr>
         <w:t>days</w:t>
       </w:r>
+      <w:proofErr w:type="gramEnd"/>
       <w:r>
         <w:rPr>
           <w:rFonts w:ascii="Consolas" w:hAnsi="Consolas" w:cs="Consolas"/>
@@ -7714,6 +8014,7 @@
           <w:szCs w:val="19"/>
         </w:rPr>
       </w:pPr>
+      <w:proofErr w:type="gramStart"/>
       <w:r>
         <w:rPr>
           <w:rFonts w:ascii="Consolas" w:hAnsi="Consolas" w:cs="Consolas"/>
@@ -7724,6 +8025,7 @@
         </w:rPr>
         <w:t>days</w:t>
       </w:r>
+      <w:proofErr w:type="gramEnd"/>
       <w:r>
         <w:rPr>
           <w:rFonts w:ascii="Consolas" w:hAnsi="Consolas" w:cs="Consolas"/>
@@ -7777,10 +8079,19 @@
     </w:p>
     <w:p>
       <w:r>
-        <w:t>This comparison returns true, because the lower bound of the uncertainty, 17, is greater than 2, so no matter what the actual date of the second comparand, it would always be at least 17 days. By contrast:</w:t>
-      </w:r>
-    </w:p>
-    <w:p>
+        <w:t xml:space="preserve">This comparison returns true, because the lower bound of the uncertainty, 17, is greater than 2, so no matter what the actual date of the second </w:t>
+      </w:r>
+      <w:proofErr w:type="spellStart"/>
+      <w:r>
+        <w:t>comparand</w:t>
+      </w:r>
+      <w:proofErr w:type="spellEnd"/>
+      <w:r>
+        <w:t>, it would always be at least 17 days. By contrast:</w:t>
+      </w:r>
+    </w:p>
+    <w:p>
+      <w:proofErr w:type="gramStart"/>
       <w:r>
         <w:rPr>
           <w:rFonts w:ascii="Consolas" w:hAnsi="Consolas" w:cs="Consolas"/>
@@ -7791,6 +8102,7 @@
         </w:rPr>
         <w:t>days</w:t>
       </w:r>
+      <w:proofErr w:type="gramEnd"/>
       <w:r>
         <w:rPr>
           <w:rFonts w:ascii="Consolas" w:hAnsi="Consolas" w:cs="Consolas"/>
@@ -7844,10 +8156,19 @@
     </w:p>
     <w:p>
       <w:r>
-        <w:t>This comparison returns false, because the upper bound of the uncertainty, 44, is less than 50, so no matter what the actual date of the second comparand, it would always be at most 44 days. And finally:</w:t>
-      </w:r>
-    </w:p>
-    <w:p>
+        <w:t xml:space="preserve">This comparison returns false, because the upper bound of the uncertainty, 44, is less than 50, so no matter what the actual date of the second </w:t>
+      </w:r>
+      <w:proofErr w:type="spellStart"/>
+      <w:r>
+        <w:t>comparand</w:t>
+      </w:r>
+      <w:proofErr w:type="spellEnd"/>
+      <w:r>
+        <w:t>, it would always be at most 44 days. And finally:</w:t>
+      </w:r>
+    </w:p>
+    <w:p>
+      <w:proofErr w:type="gramStart"/>
       <w:r>
         <w:rPr>
           <w:rFonts w:ascii="Consolas" w:hAnsi="Consolas" w:cs="Consolas"/>
@@ -7858,6 +8179,7 @@
         </w:rPr>
         <w:t>days</w:t>
       </w:r>
+      <w:proofErr w:type="gramEnd"/>
       <w:r>
         <w:rPr>
           <w:rFonts w:ascii="Consolas" w:hAnsi="Consolas" w:cs="Consolas"/>
@@ -8093,6 +8415,7 @@
       </w:r>
     </w:p>
     <w:p>
+      <w:proofErr w:type="gramStart"/>
       <w:r>
         <w:rPr>
           <w:rFonts w:ascii="Consolas" w:hAnsi="Consolas" w:cs="Consolas"/>
@@ -8103,6 +8426,7 @@
         </w:rPr>
         <w:t>start</w:t>
       </w:r>
+      <w:proofErr w:type="gramEnd"/>
       <w:r>
         <w:rPr>
           <w:rFonts w:ascii="Consolas" w:hAnsi="Consolas" w:cs="Consolas"/>
@@ -8236,13 +8560,24 @@
     </w:p>
     <w:p>
       <w:r>
-        <w:t xml:space="preserve">Similarly for the </w:t>
+        <w:t xml:space="preserve">Similarly for </w:t>
+      </w:r>
+      <w:proofErr w:type="gramStart"/>
+      <w:r>
+        <w:t xml:space="preserve">the </w:t>
       </w:r>
       <w:r>
         <w:rPr>
           <w:i/>
         </w:rPr>
-        <w:t>at least</w:t>
+        <w:t>or</w:t>
+      </w:r>
+      <w:proofErr w:type="gramEnd"/>
+      <w:r>
+        <w:rPr>
+          <w:i/>
+        </w:rPr>
+        <w:t xml:space="preserve"> after</w:t>
       </w:r>
       <w:r>
         <w:t xml:space="preserve"> and </w:t>
@@ -8251,7 +8586,7 @@
         <w:rPr>
           <w:i/>
         </w:rPr>
-        <w:t>at most</w:t>
+        <w:t>or before</w:t>
       </w:r>
       <w:r>
         <w:t xml:space="preserve"> comparisons:</w:t>
@@ -8309,7 +8644,7 @@
           <w:szCs w:val="19"/>
           <w:highlight w:val="white"/>
         </w:rPr>
-        <w:t>at least same</w:t>
+        <w:t>same</w:t>
       </w:r>
       <w:r>
         <w:rPr>
@@ -8334,22 +8669,12 @@
       <w:r>
         <w:rPr>
           <w:rFonts w:ascii="Consolas" w:hAnsi="Consolas" w:cs="Consolas"/>
-          <w:color w:val="000000"/>
-          <w:sz w:val="19"/>
-          <w:szCs w:val="19"/>
-          <w:highlight w:val="white"/>
-        </w:rPr>
-        <w:t xml:space="preserve"> </w:t>
-      </w:r>
-      <w:r>
-        <w:rPr>
-          <w:rFonts w:ascii="Consolas" w:hAnsi="Consolas" w:cs="Consolas"/>
-          <w:color w:val="0000FF"/>
-          <w:sz w:val="19"/>
-          <w:szCs w:val="19"/>
-          <w:highlight w:val="white"/>
-        </w:rPr>
-        <w:t>as</w:t>
+          <w:color w:val="0000FF"/>
+          <w:sz w:val="19"/>
+          <w:szCs w:val="19"/>
+          <w:highlight w:val="white"/>
+        </w:rPr>
+        <w:t xml:space="preserve"> or after</w:t>
       </w:r>
       <w:r>
         <w:rPr>
@@ -8429,7 +8754,7 @@
           <w:szCs w:val="19"/>
           <w:highlight w:val="white"/>
         </w:rPr>
-        <w:t>at most same</w:t>
+        <w:t>same</w:t>
       </w:r>
       <w:r>
         <w:rPr>
@@ -8454,22 +8779,12 @@
       <w:r>
         <w:rPr>
           <w:rFonts w:ascii="Consolas" w:hAnsi="Consolas" w:cs="Consolas"/>
-          <w:color w:val="000000"/>
-          <w:sz w:val="19"/>
-          <w:szCs w:val="19"/>
-          <w:highlight w:val="white"/>
-        </w:rPr>
-        <w:t xml:space="preserve"> </w:t>
-      </w:r>
-      <w:r>
-        <w:rPr>
-          <w:rFonts w:ascii="Consolas" w:hAnsi="Consolas" w:cs="Consolas"/>
-          <w:color w:val="0000FF"/>
-          <w:sz w:val="19"/>
-          <w:szCs w:val="19"/>
-          <w:highlight w:val="white"/>
-        </w:rPr>
-        <w:t>as</w:t>
+          <w:color w:val="0000FF"/>
+          <w:sz w:val="19"/>
+          <w:szCs w:val="19"/>
+          <w:highlight w:val="white"/>
+        </w:rPr>
+        <w:t xml:space="preserve"> or before</w:t>
       </w:r>
       <w:r>
         <w:rPr>
@@ -8521,6 +8836,7 @@
           <w:highlight w:val="white"/>
         </w:rPr>
       </w:pPr>
+      <w:proofErr w:type="gramStart"/>
       <w:r>
         <w:rPr>
           <w:rFonts w:ascii="Consolas" w:hAnsi="Consolas" w:cs="Consolas"/>
@@ -8531,6 +8847,7 @@
         </w:rPr>
         <w:t>start</w:t>
       </w:r>
+      <w:proofErr w:type="gramEnd"/>
       <w:r>
         <w:rPr>
           <w:rFonts w:ascii="Consolas" w:hAnsi="Consolas" w:cs="Consolas"/>
@@ -8569,7 +8886,7 @@
           <w:szCs w:val="19"/>
           <w:highlight w:val="white"/>
         </w:rPr>
-        <w:t>at least same</w:t>
+        <w:t>same</w:t>
       </w:r>
       <w:r>
         <w:rPr>
@@ -8594,22 +8911,12 @@
       <w:r>
         <w:rPr>
           <w:rFonts w:ascii="Consolas" w:hAnsi="Consolas" w:cs="Consolas"/>
-          <w:color w:val="000000"/>
-          <w:sz w:val="19"/>
-          <w:szCs w:val="19"/>
-          <w:highlight w:val="white"/>
-        </w:rPr>
-        <w:t xml:space="preserve"> </w:t>
-      </w:r>
-      <w:r>
-        <w:rPr>
-          <w:rFonts w:ascii="Consolas" w:hAnsi="Consolas" w:cs="Consolas"/>
-          <w:color w:val="0000FF"/>
-          <w:sz w:val="19"/>
-          <w:szCs w:val="19"/>
-          <w:highlight w:val="white"/>
-        </w:rPr>
-        <w:t>as</w:t>
+          <w:color w:val="0000FF"/>
+          <w:sz w:val="19"/>
+          <w:szCs w:val="19"/>
+          <w:highlight w:val="white"/>
+        </w:rPr>
+        <w:t xml:space="preserve"> or after</w:t>
       </w:r>
       <w:r>
         <w:rPr>
@@ -8663,6 +8970,7 @@
       </w:r>
     </w:p>
     <w:p>
+      <w:proofErr w:type="gramStart"/>
       <w:r>
         <w:rPr>
           <w:rFonts w:ascii="Consolas" w:hAnsi="Consolas" w:cs="Consolas"/>
@@ -8673,6 +8981,7 @@
         </w:rPr>
         <w:t>start</w:t>
       </w:r>
+      <w:proofErr w:type="gramEnd"/>
       <w:r>
         <w:rPr>
           <w:rFonts w:ascii="Consolas" w:hAnsi="Consolas" w:cs="Consolas"/>
@@ -8711,7 +9020,7 @@
           <w:szCs w:val="19"/>
           <w:highlight w:val="white"/>
         </w:rPr>
-        <w:t>at most same</w:t>
+        <w:t>same</w:t>
       </w:r>
       <w:r>
         <w:rPr>
@@ -8736,22 +9045,12 @@
       <w:r>
         <w:rPr>
           <w:rFonts w:ascii="Consolas" w:hAnsi="Consolas" w:cs="Consolas"/>
-          <w:color w:val="000000"/>
-          <w:sz w:val="19"/>
-          <w:szCs w:val="19"/>
-          <w:highlight w:val="white"/>
-        </w:rPr>
-        <w:t xml:space="preserve"> </w:t>
-      </w:r>
-      <w:r>
-        <w:rPr>
-          <w:rFonts w:ascii="Consolas" w:hAnsi="Consolas" w:cs="Consolas"/>
-          <w:color w:val="0000FF"/>
-          <w:sz w:val="19"/>
-          <w:szCs w:val="19"/>
-          <w:highlight w:val="white"/>
-        </w:rPr>
-        <w:t>as</w:t>
+          <w:color w:val="0000FF"/>
+          <w:sz w:val="19"/>
+          <w:szCs w:val="19"/>
+          <w:highlight w:val="white"/>
+        </w:rPr>
+        <w:t xml:space="preserve"> or before</w:t>
       </w:r>
       <w:r>
         <w:rPr>
@@ -9019,6 +9318,7 @@
           <w:highlight w:val="white"/>
         </w:rPr>
       </w:pPr>
+      <w:proofErr w:type="gramStart"/>
       <w:r>
         <w:rPr>
           <w:rFonts w:ascii="Consolas" w:hAnsi="Consolas" w:cs="Consolas"/>
@@ -9029,6 +9329,7 @@
         </w:rPr>
         <w:t>start</w:t>
       </w:r>
+      <w:proofErr w:type="gramEnd"/>
       <w:r>
         <w:rPr>
           <w:rFonts w:ascii="Consolas" w:hAnsi="Consolas" w:cs="Consolas"/>
@@ -9101,6 +9402,7 @@
       </w:r>
     </w:p>
     <w:p>
+      <w:proofErr w:type="gramStart"/>
       <w:r>
         <w:rPr>
           <w:rFonts w:ascii="Consolas" w:hAnsi="Consolas" w:cs="Consolas"/>
@@ -9111,6 +9413,7 @@
         </w:rPr>
         <w:t>start</w:t>
       </w:r>
+      <w:proofErr w:type="gramEnd"/>
       <w:r>
         <w:rPr>
           <w:rFonts w:ascii="Consolas" w:hAnsi="Consolas" w:cs="Consolas"/>
@@ -9411,6 +9714,7 @@
           <w:highlight w:val="white"/>
         </w:rPr>
       </w:pPr>
+      <w:proofErr w:type="gramStart"/>
       <w:r>
         <w:rPr>
           <w:rFonts w:ascii="Consolas" w:hAnsi="Consolas" w:cs="Consolas"/>
@@ -9421,6 +9725,7 @@
         </w:rPr>
         <w:t>days</w:t>
       </w:r>
+      <w:proofErr w:type="gramEnd"/>
       <w:r>
         <w:rPr>
           <w:rFonts w:ascii="Consolas" w:hAnsi="Consolas" w:cs="Consolas"/>
@@ -9565,6 +9870,7 @@
           <w:szCs w:val="19"/>
         </w:rPr>
       </w:pPr>
+      <w:proofErr w:type="gramStart"/>
       <w:r>
         <w:rPr>
           <w:rFonts w:ascii="Consolas" w:hAnsi="Consolas" w:cs="Consolas"/>
@@ -9575,6 +9881,7 @@
         </w:rPr>
         <w:t>days</w:t>
       </w:r>
+      <w:proofErr w:type="gramEnd"/>
       <w:r>
         <w:rPr>
           <w:rFonts w:ascii="Consolas" w:hAnsi="Consolas" w:cs="Consolas"/>
@@ -9722,25 +10029,25 @@
     </w:p>
     <w:p>
       <w:r>
-        <w:t xml:space="preserve">If the phrase involves </w:t>
+        <w:t xml:space="preserve">For timing phrases involving relative comparison, the suffixes </w:t>
       </w:r>
       <w:r>
         <w:rPr>
           <w:i/>
         </w:rPr>
-        <w:t>at least</w:t>
-      </w:r>
-      <w:r>
-        <w:t xml:space="preserve"> or </w:t>
+        <w:t>or more</w:t>
+      </w:r>
+      <w:r>
+        <w:t xml:space="preserve"> and </w:t>
       </w:r>
       <w:r>
         <w:rPr>
           <w:i/>
         </w:rPr>
-        <w:t>at most</w:t>
-      </w:r>
-      <w:r>
-        <w:t>, a relative equality comparison is used:</w:t>
+        <w:t>or less</w:t>
+      </w:r>
+      <w:r>
+        <w:t xml:space="preserve"> can be used:</w:t>
       </w:r>
     </w:p>
     <w:p>
@@ -9786,26 +10093,6 @@
           <w:szCs w:val="19"/>
           <w:highlight w:val="white"/>
         </w:rPr>
-        <w:t xml:space="preserve"> </w:t>
-      </w:r>
-      <w:r>
-        <w:rPr>
-          <w:rFonts w:ascii="Consolas" w:hAnsi="Consolas" w:cs="Consolas"/>
-          <w:color w:val="0000FF"/>
-          <w:sz w:val="19"/>
-          <w:szCs w:val="19"/>
-          <w:highlight w:val="white"/>
-        </w:rPr>
-        <w:t>at least</w:t>
-      </w:r>
-      <w:r>
-        <w:rPr>
-          <w:rFonts w:ascii="Consolas" w:hAnsi="Consolas" w:cs="Consolas"/>
-          <w:color w:val="000000"/>
-          <w:sz w:val="19"/>
-          <w:szCs w:val="19"/>
-          <w:highlight w:val="white"/>
-        </w:rPr>
         <w:t xml:space="preserve"> 3 </w:t>
       </w:r>
       <w:r>
@@ -9821,6 +10108,16 @@
       <w:r>
         <w:rPr>
           <w:rFonts w:ascii="Consolas" w:hAnsi="Consolas" w:cs="Consolas"/>
+          <w:color w:val="0000FF"/>
+          <w:sz w:val="19"/>
+          <w:szCs w:val="19"/>
+          <w:highlight w:val="white"/>
+        </w:rPr>
+        <w:t xml:space="preserve"> or more</w:t>
+      </w:r>
+      <w:r>
+        <w:rPr>
+          <w:rFonts w:ascii="Consolas" w:hAnsi="Consolas" w:cs="Consolas"/>
           <w:color w:val="000000"/>
           <w:sz w:val="19"/>
           <w:szCs w:val="19"/>
@@ -9898,26 +10195,6 @@
           <w:szCs w:val="19"/>
           <w:highlight w:val="white"/>
         </w:rPr>
-        <w:t xml:space="preserve"> </w:t>
-      </w:r>
-      <w:r>
-        <w:rPr>
-          <w:rFonts w:ascii="Consolas" w:hAnsi="Consolas" w:cs="Consolas"/>
-          <w:color w:val="0000FF"/>
-          <w:sz w:val="19"/>
-          <w:szCs w:val="19"/>
-          <w:highlight w:val="white"/>
-        </w:rPr>
-        <w:t>at most</w:t>
-      </w:r>
-      <w:r>
-        <w:rPr>
-          <w:rFonts w:ascii="Consolas" w:hAnsi="Consolas" w:cs="Consolas"/>
-          <w:color w:val="000000"/>
-          <w:sz w:val="19"/>
-          <w:szCs w:val="19"/>
-          <w:highlight w:val="white"/>
-        </w:rPr>
         <w:t xml:space="preserve"> 3 </w:t>
       </w:r>
       <w:r>
@@ -9929,6 +10206,16 @@
           <w:highlight w:val="white"/>
         </w:rPr>
         <w:t>days</w:t>
+      </w:r>
+      <w:r>
+        <w:rPr>
+          <w:rFonts w:ascii="Consolas" w:hAnsi="Consolas" w:cs="Consolas"/>
+          <w:color w:val="0000FF"/>
+          <w:sz w:val="19"/>
+          <w:szCs w:val="19"/>
+          <w:highlight w:val="white"/>
+        </w:rPr>
+        <w:t xml:space="preserve"> or less</w:t>
       </w:r>
       <w:r>
         <w:rPr>
@@ -10000,6 +10287,7 @@
           <w:highlight w:val="white"/>
         </w:rPr>
       </w:pPr>
+      <w:proofErr w:type="gramStart"/>
       <w:r>
         <w:rPr>
           <w:rFonts w:ascii="Consolas" w:hAnsi="Consolas" w:cs="Consolas"/>
@@ -10010,6 +10298,7 @@
         </w:rPr>
         <w:t>days</w:t>
       </w:r>
+      <w:proofErr w:type="gramEnd"/>
       <w:r>
         <w:rPr>
           <w:rFonts w:ascii="Consolas" w:hAnsi="Consolas" w:cs="Consolas"/>
@@ -10138,7 +10427,7 @@
           <w:szCs w:val="19"/>
           <w:highlight w:val="white"/>
         </w:rPr>
-        <w:t xml:space="preserve"> B &gt;= -3</w:t>
+        <w:t xml:space="preserve"> B &gt;= 3</w:t>
       </w:r>
     </w:p>
     <w:p>
@@ -10154,6 +10443,7 @@
           <w:szCs w:val="19"/>
         </w:rPr>
       </w:pPr>
+      <w:proofErr w:type="gramStart"/>
       <w:r>
         <w:rPr>
           <w:rFonts w:ascii="Consolas" w:hAnsi="Consolas" w:cs="Consolas"/>
@@ -10164,6 +10454,7 @@
         </w:rPr>
         <w:t>days</w:t>
       </w:r>
+      <w:proofErr w:type="gramEnd"/>
       <w:r>
         <w:rPr>
           <w:rFonts w:ascii="Consolas" w:hAnsi="Consolas" w:cs="Consolas"/>
@@ -10292,7 +10583,27 @@
           <w:szCs w:val="19"/>
           <w:highlight w:val="white"/>
         </w:rPr>
-        <w:t xml:space="preserve"> B &lt;= 3</w:t>
+        <w:t xml:space="preserve"> B </w:t>
+      </w:r>
+      <w:r>
+        <w:rPr>
+          <w:rFonts w:ascii="Consolas" w:hAnsi="Consolas" w:cs="Consolas"/>
+          <w:color w:val="0000FF"/>
+          <w:sz w:val="19"/>
+          <w:szCs w:val="19"/>
+          <w:highlight w:val="white"/>
+        </w:rPr>
+        <w:t>in</w:t>
+      </w:r>
+      <w:r>
+        <w:rPr>
+          <w:rFonts w:ascii="Consolas" w:hAnsi="Consolas" w:cs="Consolas"/>
+          <w:color w:val="000000"/>
+          <w:sz w:val="19"/>
+          <w:szCs w:val="19"/>
+          <w:highlight w:val="white"/>
+        </w:rPr>
+        <w:t xml:space="preserve"> [-3, 0)</w:t>
       </w:r>
     </w:p>
     <w:p>
@@ -10332,14 +10643,6 @@
       </w:r>
     </w:p>
     <w:p>
-      <w:pPr>
-        <w:rPr>
-          <w:rFonts w:ascii="Consolas" w:hAnsi="Consolas" w:cs="Consolas"/>
-          <w:color w:val="000000"/>
-          <w:sz w:val="19"/>
-          <w:szCs w:val="19"/>
-        </w:rPr>
-      </w:pPr>
       <w:r>
         <w:rPr>
           <w:rFonts w:ascii="Consolas" w:hAnsi="Consolas" w:cs="Consolas"/>
@@ -10450,21 +10753,30 @@
         </w:rPr>
         <w:t xml:space="preserve"> B</w:t>
       </w:r>
-    </w:p>
-    <w:p>
-      <w:r>
-        <w:t>This expression is equivalent to:</w:t>
-      </w:r>
-    </w:p>
-    <w:p>
-      <w:pPr>
-        <w:rPr>
-          <w:rFonts w:ascii="Consolas" w:hAnsi="Consolas" w:cs="Consolas"/>
-          <w:color w:val="000000"/>
-          <w:sz w:val="19"/>
-          <w:szCs w:val="19"/>
-        </w:rPr>
-      </w:pPr>
+      <w:r>
+        <w:rPr>
+          <w:rFonts w:ascii="Consolas" w:hAnsi="Consolas" w:cs="Consolas"/>
+          <w:color w:val="000000"/>
+          <w:sz w:val="19"/>
+          <w:szCs w:val="19"/>
+        </w:rPr>
+        <w:br/>
+      </w:r>
+      <w:r>
+        <w:t xml:space="preserve">This </w:t>
+      </w:r>
+      <w:r>
+        <w:t xml:space="preserve">expression </w:t>
+      </w:r>
+      <w:r>
+        <w:t xml:space="preserve">is </w:t>
+      </w:r>
+      <w:r>
+        <w:t>equivalent to:</w:t>
+      </w:r>
+    </w:p>
+    <w:p>
+      <w:proofErr w:type="gramStart"/>
       <w:r>
         <w:rPr>
           <w:rFonts w:ascii="Consolas" w:hAnsi="Consolas" w:cs="Consolas"/>
@@ -10475,6 +10787,7 @@
         </w:rPr>
         <w:t>days</w:t>
       </w:r>
+      <w:proofErr w:type="gramEnd"/>
       <w:r>
         <w:rPr>
           <w:rFonts w:ascii="Consolas" w:hAnsi="Consolas" w:cs="Consolas"/>
@@ -10628,22 +10941,22 @@
     </w:p>
     <w:p>
       <w:pPr>
+        <w:pStyle w:val="Heading2"/>
+      </w:pPr>
+      <w:r>
+        <w:t>Interval Comparisons</w:t>
+      </w:r>
+    </w:p>
+    <w:p>
+      <w:r>
+        <w:t>In general, interval comparisons are already defined in terms of the fundamental comparison operators (=, &gt;, &lt;, &gt;=, &lt;=) so the semantics of the interval comparisons follow directly from these extended semantics.</w:t>
+      </w:r>
+    </w:p>
+    <w:p>
+      <w:pPr>
         <w:pStyle w:val="Heading1"/>
       </w:pPr>
       <w:r>
-        <w:t>Interval Comparisons</w:t>
-      </w:r>
-    </w:p>
-    <w:p>
-      <w:r>
-        <w:t>In general, interval comparisons are already defined in terms of the fundamental comparison operators (=, &gt;, &lt;, &gt;=, &lt;=) so the semantics of the interval comparisons follow directly from these extended semantics.</w:t>
-      </w:r>
-    </w:p>
-    <w:p>
-      <w:pPr>
-        <w:pStyle w:val="Heading1"/>
-      </w:pPr>
-      <w:r>
         <w:t>Uncertainty</w:t>
       </w:r>
     </w:p>
@@ -10772,6 +11085,7 @@
           <w:szCs w:val="19"/>
         </w:rPr>
       </w:pPr>
+      <w:proofErr w:type="gramStart"/>
       <w:r>
         <w:rPr>
           <w:rFonts w:ascii="Consolas" w:hAnsi="Consolas" w:cs="Consolas"/>
@@ -10790,42 +11104,362 @@
           <w:szCs w:val="19"/>
           <w:highlight w:val="white"/>
         </w:rPr>
+        <w:t>[</w:t>
+      </w:r>
+      <w:proofErr w:type="gramEnd"/>
+      <w:r>
+        <w:rPr>
+          <w:rFonts w:ascii="Consolas" w:hAnsi="Consolas" w:cs="Consolas"/>
+          <w:color w:val="000000"/>
+          <w:sz w:val="19"/>
+          <w:szCs w:val="19"/>
+          <w:highlight w:val="white"/>
+        </w:rPr>
+        <w:t>17, 44]</w:t>
+      </w:r>
+    </w:p>
+    <w:p>
+      <w:r>
+        <w:t xml:space="preserve">The above expression can be read </w:t>
+      </w:r>
+      <w:r>
+        <w:rPr>
+          <w:i/>
+        </w:rPr>
+        <w:t>some value between 17 and 44</w:t>
+      </w:r>
+      <w:r>
+        <w:t>.</w:t>
+      </w:r>
+    </w:p>
+    <w:p>
+      <w:r>
+        <w:t>Note that this representation of uncertainty assumes a continuous probability distribution along the range. In other words, the assumption is that there is no information about how likely the value is to be any particular value within the range.</w:t>
+      </w:r>
+    </w:p>
+    <w:p>
+      <w:r>
+        <w:t>Note that the special case of an uncertainty of width zero:</w:t>
+      </w:r>
+    </w:p>
+    <w:p>
+      <w:pPr>
+        <w:rPr>
+          <w:rFonts w:ascii="Consolas" w:hAnsi="Consolas" w:cs="Consolas"/>
+          <w:color w:val="000000"/>
+          <w:sz w:val="19"/>
+          <w:szCs w:val="19"/>
+        </w:rPr>
+      </w:pPr>
+      <w:proofErr w:type="gramStart"/>
+      <w:r>
+        <w:rPr>
+          <w:rFonts w:ascii="Consolas" w:hAnsi="Consolas" w:cs="Consolas"/>
+          <w:color w:val="0000FF"/>
+          <w:sz w:val="19"/>
+          <w:szCs w:val="19"/>
+          <w:highlight w:val="white"/>
+        </w:rPr>
+        <w:t>uncertainty</w:t>
+      </w:r>
+      <w:r>
+        <w:rPr>
+          <w:rFonts w:ascii="Consolas" w:hAnsi="Consolas" w:cs="Consolas"/>
+          <w:color w:val="000000"/>
+          <w:sz w:val="19"/>
+          <w:szCs w:val="19"/>
+          <w:highlight w:val="white"/>
+        </w:rPr>
+        <w:t>[</w:t>
+      </w:r>
+      <w:proofErr w:type="gramEnd"/>
+      <w:r>
+        <w:rPr>
+          <w:rFonts w:ascii="Consolas" w:hAnsi="Consolas" w:cs="Consolas"/>
+          <w:color w:val="000000"/>
+          <w:sz w:val="19"/>
+          <w:szCs w:val="19"/>
+          <w:highlight w:val="white"/>
+        </w:rPr>
+        <w:t>2, 2]</w:t>
+      </w:r>
+    </w:p>
+    <w:p>
+      <w:r>
+        <w:t xml:space="preserve">Must be treated as equivalent to the point value, </w:t>
+      </w:r>
+      <w:r>
+        <w:rPr>
+          <w:i/>
+        </w:rPr>
+        <w:t>2</w:t>
+      </w:r>
+      <w:r>
+        <w:t xml:space="preserve"> in this case.</w:t>
+      </w:r>
+    </w:p>
+    <w:p>
+      <w:pPr>
+        <w:pStyle w:val="Heading2"/>
+      </w:pPr>
+      <w:r>
+        <w:t>Comparison Operators</w:t>
+      </w:r>
+    </w:p>
+    <w:p>
+      <w:r>
+        <w:t>C</w:t>
+      </w:r>
+      <w:r>
+        <w:t>omparison semantics for uncertainty are defined to result in the intuitively expected behavior. For example, when comparing two uncertainties for equality:</w:t>
+      </w:r>
+    </w:p>
+    <w:p>
+      <w:pPr>
+        <w:rPr>
+          <w:rFonts w:ascii="Consolas" w:hAnsi="Consolas" w:cs="Consolas"/>
+          <w:color w:val="000000"/>
+          <w:sz w:val="19"/>
+          <w:szCs w:val="19"/>
+        </w:rPr>
+      </w:pPr>
+      <w:proofErr w:type="gramStart"/>
+      <w:r>
+        <w:rPr>
+          <w:rFonts w:ascii="Consolas" w:hAnsi="Consolas" w:cs="Consolas"/>
+          <w:color w:val="0000FF"/>
+          <w:sz w:val="19"/>
+          <w:szCs w:val="19"/>
+          <w:highlight w:val="white"/>
+        </w:rPr>
+        <w:t>uncertainty</w:t>
+      </w:r>
+      <w:r>
+        <w:rPr>
+          <w:rFonts w:ascii="Consolas" w:hAnsi="Consolas" w:cs="Consolas"/>
+          <w:color w:val="000000"/>
+          <w:sz w:val="19"/>
+          <w:szCs w:val="19"/>
+          <w:highlight w:val="white"/>
+        </w:rPr>
+        <w:t>[</w:t>
+      </w:r>
+      <w:proofErr w:type="gramEnd"/>
+      <w:r>
+        <w:rPr>
+          <w:rFonts w:ascii="Consolas" w:hAnsi="Consolas" w:cs="Consolas"/>
+          <w:color w:val="000000"/>
+          <w:sz w:val="19"/>
+          <w:szCs w:val="19"/>
+          <w:highlight w:val="white"/>
+        </w:rPr>
+        <w:t xml:space="preserve">17, 44] = </w:t>
+      </w:r>
+      <w:r>
+        <w:rPr>
+          <w:rFonts w:ascii="Consolas" w:hAnsi="Consolas" w:cs="Consolas"/>
+          <w:color w:val="0000FF"/>
+          <w:sz w:val="19"/>
+          <w:szCs w:val="19"/>
+          <w:highlight w:val="white"/>
+        </w:rPr>
+        <w:t>uncertainty</w:t>
+      </w:r>
+      <w:r>
+        <w:rPr>
+          <w:rFonts w:ascii="Consolas" w:hAnsi="Consolas" w:cs="Consolas"/>
+          <w:color w:val="000000"/>
+          <w:sz w:val="19"/>
+          <w:szCs w:val="19"/>
+          <w:highlight w:val="white"/>
+        </w:rPr>
         <w:t>[17, 44]</w:t>
       </w:r>
     </w:p>
     <w:p>
       <w:r>
-        <w:t xml:space="preserve">The above expression can be read </w:t>
+        <w:lastRenderedPageBreak/>
+        <w:t xml:space="preserve">The above expression results in </w:t>
       </w:r>
       <w:r>
         <w:rPr>
           <w:i/>
         </w:rPr>
+        <w:t>null</w:t>
+      </w:r>
+      <w:r>
+        <w:t>, because the meaning of the statement is actually:</w:t>
+      </w:r>
+    </w:p>
+    <w:p>
+      <w:r>
+        <w:t xml:space="preserve">Is </w:t>
+      </w:r>
+      <w:r>
+        <w:rPr>
+          <w:i/>
+        </w:rPr>
         <w:t>some value between 17 and 44</w:t>
       </w:r>
       <w:r>
+        <w:t xml:space="preserve"> equal to </w:t>
+      </w:r>
+      <w:r>
+        <w:rPr>
+          <w:i/>
+        </w:rPr>
+        <w:t>some value between 17 and 44</w:t>
+      </w:r>
+      <w:r>
+        <w:t>?</w:t>
+      </w:r>
+    </w:p>
+    <w:p>
+      <w:r>
+        <w:t xml:space="preserve">And the intuitively correct answer to that question is, </w:t>
+      </w:r>
+      <w:r>
+        <w:rPr>
+          <w:i/>
+        </w:rPr>
+        <w:t>I don’t know</w:t>
+      </w:r>
+      <w:r>
+        <w:t xml:space="preserve">. However, for cases where there is no overlap between the uncertainties, the result is </w:t>
+      </w:r>
+      <w:r>
+        <w:rPr>
+          <w:i/>
+        </w:rPr>
+        <w:t>false</w:t>
+      </w:r>
+      <w:r>
+        <w:t>:</w:t>
+      </w:r>
+    </w:p>
+    <w:p>
+      <w:proofErr w:type="gramStart"/>
+      <w:r>
+        <w:rPr>
+          <w:rFonts w:ascii="Consolas" w:hAnsi="Consolas" w:cs="Consolas"/>
+          <w:color w:val="0000FF"/>
+          <w:sz w:val="19"/>
+          <w:szCs w:val="19"/>
+          <w:highlight w:val="white"/>
+        </w:rPr>
+        <w:t>uncertainty</w:t>
+      </w:r>
+      <w:r>
+        <w:rPr>
+          <w:rFonts w:ascii="Consolas" w:hAnsi="Consolas" w:cs="Consolas"/>
+          <w:color w:val="000000"/>
+          <w:sz w:val="19"/>
+          <w:szCs w:val="19"/>
+          <w:highlight w:val="white"/>
+        </w:rPr>
+        <w:t>[</w:t>
+      </w:r>
+      <w:proofErr w:type="gramEnd"/>
+      <w:r>
+        <w:rPr>
+          <w:rFonts w:ascii="Consolas" w:hAnsi="Consolas" w:cs="Consolas"/>
+          <w:color w:val="000000"/>
+          <w:sz w:val="19"/>
+          <w:szCs w:val="19"/>
+          <w:highlight w:val="white"/>
+        </w:rPr>
+        <w:t xml:space="preserve">17, 44] = </w:t>
+      </w:r>
+      <w:r>
+        <w:rPr>
+          <w:rFonts w:ascii="Consolas" w:hAnsi="Consolas" w:cs="Consolas"/>
+          <w:color w:val="0000FF"/>
+          <w:sz w:val="19"/>
+          <w:szCs w:val="19"/>
+          <w:highlight w:val="white"/>
+        </w:rPr>
+        <w:t>uncertainty</w:t>
+      </w:r>
+      <w:r>
+        <w:rPr>
+          <w:rFonts w:ascii="Consolas" w:hAnsi="Consolas" w:cs="Consolas"/>
+          <w:color w:val="000000"/>
+          <w:sz w:val="19"/>
+          <w:szCs w:val="19"/>
+          <w:highlight w:val="white"/>
+        </w:rPr>
+        <w:t>[2, 12]</w:t>
+      </w:r>
+    </w:p>
+    <w:p>
+      <w:r>
+        <w:t>Again, the intended semantics of this statement are:</w:t>
+      </w:r>
+    </w:p>
+    <w:p>
+      <w:r>
+        <w:t xml:space="preserve">Is </w:t>
+      </w:r>
+      <w:r>
+        <w:rPr>
+          <w:i/>
+        </w:rPr>
+        <w:t>some value between 17 and 44</w:t>
+      </w:r>
+      <w:r>
+        <w:t xml:space="preserve"> equal to </w:t>
+      </w:r>
+      <w:r>
+        <w:rPr>
+          <w:i/>
+        </w:rPr>
+        <w:t>some value between 2 and 12</w:t>
+      </w:r>
+      <w:r>
+        <w:t>?</w:t>
+      </w:r>
+    </w:p>
+    <w:p>
+      <w:r>
+        <w:t xml:space="preserve">And the correct answer is, </w:t>
+      </w:r>
+      <w:r>
+        <w:rPr>
+          <w:i/>
+        </w:rPr>
+        <w:t>No</w:t>
+      </w:r>
+      <w:r>
+        <w:t xml:space="preserve">, because there is no possible value in either uncertainty range that could </w:t>
+      </w:r>
+      <w:r>
+        <w:t xml:space="preserve">evaluate to </w:t>
+      </w:r>
+      <w:r>
+        <w:rPr>
+          <w:i/>
+        </w:rPr>
+        <w:t>true</w:t>
+      </w:r>
+      <w:r>
         <w:t>.</w:t>
       </w:r>
     </w:p>
     <w:p>
       <w:r>
-        <w:t>Note that this representation of uncertainty assumes a continuous probability distribution along the range. In other words, the assumption is that there is no information about how likely the value is to be any particular value within the range.</w:t>
-      </w:r>
-    </w:p>
-    <w:p>
-      <w:r>
-        <w:t>Note that the special case of an uncertainty of width zero:</w:t>
-      </w:r>
-    </w:p>
-    <w:p>
-      <w:pPr>
-        <w:rPr>
-          <w:rFonts w:ascii="Consolas" w:hAnsi="Consolas" w:cs="Consolas"/>
-          <w:color w:val="000000"/>
-          <w:sz w:val="19"/>
-          <w:szCs w:val="19"/>
-        </w:rPr>
-      </w:pPr>
+        <w:t>In the special case of equality comparisons of two uncertainties of width zero, the result is true:</w:t>
+      </w:r>
+    </w:p>
+    <w:p>
+      <w:pPr>
+        <w:rPr>
+          <w:rFonts w:ascii="Consolas" w:hAnsi="Consolas" w:cs="Consolas"/>
+          <w:color w:val="000000"/>
+          <w:sz w:val="19"/>
+          <w:szCs w:val="19"/>
+        </w:rPr>
+      </w:pPr>
+      <w:proofErr w:type="gramStart"/>
       <w:r>
         <w:rPr>
           <w:rFonts w:ascii="Consolas" w:hAnsi="Consolas" w:cs="Consolas"/>
@@ -10844,355 +11478,96 @@
           <w:szCs w:val="19"/>
           <w:highlight w:val="white"/>
         </w:rPr>
+        <w:t>[</w:t>
+      </w:r>
+      <w:proofErr w:type="gramEnd"/>
+      <w:r>
+        <w:rPr>
+          <w:rFonts w:ascii="Consolas" w:hAnsi="Consolas" w:cs="Consolas"/>
+          <w:color w:val="000000"/>
+          <w:sz w:val="19"/>
+          <w:szCs w:val="19"/>
+          <w:highlight w:val="white"/>
+        </w:rPr>
+        <w:t xml:space="preserve">2, 2] = </w:t>
+      </w:r>
+      <w:r>
+        <w:rPr>
+          <w:rFonts w:ascii="Consolas" w:hAnsi="Consolas" w:cs="Consolas"/>
+          <w:color w:val="0000FF"/>
+          <w:sz w:val="19"/>
+          <w:szCs w:val="19"/>
+          <w:highlight w:val="white"/>
+        </w:rPr>
+        <w:t>uncertainty</w:t>
+      </w:r>
+      <w:r>
+        <w:rPr>
+          <w:rFonts w:ascii="Consolas" w:hAnsi="Consolas" w:cs="Consolas"/>
+          <w:color w:val="000000"/>
+          <w:sz w:val="19"/>
+          <w:szCs w:val="19"/>
+          <w:highlight w:val="white"/>
+        </w:rPr>
         <w:t>[2, 2]</w:t>
       </w:r>
     </w:p>
     <w:p>
       <w:r>
-        <w:t xml:space="preserve">Must be treated as equivalent to the point value, </w:t>
+        <w:t>This expression can be read:</w:t>
+      </w:r>
+    </w:p>
+    <w:p>
+      <w:r>
+        <w:t xml:space="preserve">Is </w:t>
       </w:r>
       <w:r>
         <w:rPr>
           <w:i/>
         </w:rPr>
-        <w:t>2</w:t>
-      </w:r>
-      <w:r>
-        <w:t xml:space="preserve"> in this case.</w:t>
-      </w:r>
-    </w:p>
-    <w:p>
-      <w:pPr>
-        <w:pStyle w:val="Heading2"/>
-      </w:pPr>
-      <w:r>
-        <w:t>Comparison Operators</w:t>
-      </w:r>
-    </w:p>
-    <w:p>
-      <w:r>
-        <w:t>C</w:t>
-      </w:r>
-      <w:r>
-        <w:t>omparison semantics for uncertainty are defined to result in the intuitively expected behavior. For example, when comparing two uncertainties for equality:</w:t>
-      </w:r>
-    </w:p>
-    <w:p>
-      <w:pPr>
-        <w:rPr>
-          <w:rFonts w:ascii="Consolas" w:hAnsi="Consolas" w:cs="Consolas"/>
-          <w:color w:val="000000"/>
-          <w:sz w:val="19"/>
-          <w:szCs w:val="19"/>
-        </w:rPr>
-      </w:pPr>
-      <w:r>
-        <w:rPr>
-          <w:rFonts w:ascii="Consolas" w:hAnsi="Consolas" w:cs="Consolas"/>
-          <w:color w:val="0000FF"/>
-          <w:sz w:val="19"/>
-          <w:szCs w:val="19"/>
-          <w:highlight w:val="white"/>
-        </w:rPr>
-        <w:lastRenderedPageBreak/>
-        <w:t>uncertainty</w:t>
-      </w:r>
-      <w:r>
-        <w:rPr>
-          <w:rFonts w:ascii="Consolas" w:hAnsi="Consolas" w:cs="Consolas"/>
-          <w:color w:val="000000"/>
-          <w:sz w:val="19"/>
-          <w:szCs w:val="19"/>
-          <w:highlight w:val="white"/>
-        </w:rPr>
-        <w:t xml:space="preserve">[17, 44] = </w:t>
-      </w:r>
-      <w:r>
-        <w:rPr>
-          <w:rFonts w:ascii="Consolas" w:hAnsi="Consolas" w:cs="Consolas"/>
-          <w:color w:val="0000FF"/>
-          <w:sz w:val="19"/>
-          <w:szCs w:val="19"/>
-          <w:highlight w:val="white"/>
-        </w:rPr>
-        <w:t>uncertainty</w:t>
-      </w:r>
-      <w:r>
-        <w:rPr>
-          <w:rFonts w:ascii="Consolas" w:hAnsi="Consolas" w:cs="Consolas"/>
-          <w:color w:val="000000"/>
-          <w:sz w:val="19"/>
-          <w:szCs w:val="19"/>
-          <w:highlight w:val="white"/>
-        </w:rPr>
-        <w:t>[17, 44]</w:t>
-      </w:r>
-    </w:p>
-    <w:p>
-      <w:r>
-        <w:t xml:space="preserve">The above expression results in </w:t>
+        <w:t>some value between 2 and 2</w:t>
+      </w:r>
+      <w:r>
+        <w:t xml:space="preserve"> equal to </w:t>
       </w:r>
       <w:r>
         <w:rPr>
           <w:i/>
         </w:rPr>
-        <w:t>null</w:t>
-      </w:r>
-      <w:r>
-        <w:t>, because the meaning of the statement is actually:</w:t>
-      </w:r>
-    </w:p>
-    <w:p>
-      <w:r>
-        <w:t xml:space="preserve">Is </w:t>
-      </w:r>
+        <w:t>some value between 2 and 2</w:t>
+      </w:r>
+      <w:r>
+        <w:t>?</w:t>
+      </w:r>
+    </w:p>
+    <w:p>
+      <w:r>
+        <w:t xml:space="preserve">And the correct answer is, </w:t>
+      </w:r>
+      <w:proofErr w:type="gramStart"/>
       <w:r>
         <w:rPr>
           <w:i/>
         </w:rPr>
-        <w:t>some value between 17 and 44</w:t>
-      </w:r>
-      <w:r>
-        <w:t xml:space="preserve"> equal to </w:t>
+        <w:t>Yes</w:t>
+      </w:r>
+      <w:proofErr w:type="gramEnd"/>
+      <w:r>
+        <w:t xml:space="preserve">. (Given that the point type is </w:t>
       </w:r>
       <w:r>
         <w:rPr>
           <w:i/>
         </w:rPr>
-        <w:t>some value between 17 and 44</w:t>
-      </w:r>
-      <w:r>
-        <w:t>?</w:t>
-      </w:r>
-    </w:p>
-    <w:p>
-      <w:r>
-        <w:t xml:space="preserve">And the intuitively correct answer to that question is, </w:t>
+        <w:t>integer</w:t>
+      </w:r>
+      <w:r>
+        <w:t xml:space="preserve">, rather than </w:t>
       </w:r>
       <w:r>
         <w:rPr>
           <w:i/>
         </w:rPr>
-        <w:t>I don’t know</w:t>
-      </w:r>
-      <w:r>
-        <w:t xml:space="preserve">. However, for cases where there is no overlap between the uncertainties, the result is </w:t>
-      </w:r>
-      <w:r>
-        <w:rPr>
-          <w:i/>
-        </w:rPr>
-        <w:t>false</w:t>
-      </w:r>
-      <w:r>
-        <w:t>:</w:t>
-      </w:r>
-    </w:p>
-    <w:p>
-      <w:r>
-        <w:rPr>
-          <w:rFonts w:ascii="Consolas" w:hAnsi="Consolas" w:cs="Consolas"/>
-          <w:color w:val="0000FF"/>
-          <w:sz w:val="19"/>
-          <w:szCs w:val="19"/>
-          <w:highlight w:val="white"/>
-        </w:rPr>
-        <w:t>uncertainty</w:t>
-      </w:r>
-      <w:r>
-        <w:rPr>
-          <w:rFonts w:ascii="Consolas" w:hAnsi="Consolas" w:cs="Consolas"/>
-          <w:color w:val="000000"/>
-          <w:sz w:val="19"/>
-          <w:szCs w:val="19"/>
-          <w:highlight w:val="white"/>
-        </w:rPr>
-        <w:t xml:space="preserve">[17, 44] = </w:t>
-      </w:r>
-      <w:r>
-        <w:rPr>
-          <w:rFonts w:ascii="Consolas" w:hAnsi="Consolas" w:cs="Consolas"/>
-          <w:color w:val="0000FF"/>
-          <w:sz w:val="19"/>
-          <w:szCs w:val="19"/>
-          <w:highlight w:val="white"/>
-        </w:rPr>
-        <w:t>uncertainty</w:t>
-      </w:r>
-      <w:r>
-        <w:rPr>
-          <w:rFonts w:ascii="Consolas" w:hAnsi="Consolas" w:cs="Consolas"/>
-          <w:color w:val="000000"/>
-          <w:sz w:val="19"/>
-          <w:szCs w:val="19"/>
-          <w:highlight w:val="white"/>
-        </w:rPr>
-        <w:t>[2, 12]</w:t>
-      </w:r>
-    </w:p>
-    <w:p>
-      <w:r>
-        <w:t>Again, the intended semantics of this statement are:</w:t>
-      </w:r>
-    </w:p>
-    <w:p>
-      <w:r>
-        <w:t xml:space="preserve">Is </w:t>
-      </w:r>
-      <w:r>
-        <w:rPr>
-          <w:i/>
-        </w:rPr>
-        <w:t>some value between 17 and 44</w:t>
-      </w:r>
-      <w:r>
-        <w:t xml:space="preserve"> equal to </w:t>
-      </w:r>
-      <w:r>
-        <w:rPr>
-          <w:i/>
-        </w:rPr>
-        <w:t>some value between 2 and 12</w:t>
-      </w:r>
-      <w:r>
-        <w:t>?</w:t>
-      </w:r>
-    </w:p>
-    <w:p>
-      <w:r>
-        <w:t xml:space="preserve">And the correct answer is, </w:t>
-      </w:r>
-      <w:r>
-        <w:rPr>
-          <w:i/>
-        </w:rPr>
-        <w:t>No</w:t>
-      </w:r>
-      <w:r>
-        <w:t xml:space="preserve">, because there is no possible value in either uncertainty range that could </w:t>
-      </w:r>
-      <w:r>
-        <w:t xml:space="preserve">evaluate to </w:t>
-      </w:r>
-      <w:r>
-        <w:rPr>
-          <w:i/>
-        </w:rPr>
-        <w:t>true</w:t>
-      </w:r>
-      <w:r>
-        <w:t>.</w:t>
-      </w:r>
-    </w:p>
-    <w:p>
-      <w:r>
-        <w:t>In the special case of equality comparisons of two uncertainties of width zero, the result is true:</w:t>
-      </w:r>
-    </w:p>
-    <w:p>
-      <w:pPr>
-        <w:rPr>
-          <w:rFonts w:ascii="Consolas" w:hAnsi="Consolas" w:cs="Consolas"/>
-          <w:color w:val="000000"/>
-          <w:sz w:val="19"/>
-          <w:szCs w:val="19"/>
-        </w:rPr>
-      </w:pPr>
-      <w:r>
-        <w:rPr>
-          <w:rFonts w:ascii="Consolas" w:hAnsi="Consolas" w:cs="Consolas"/>
-          <w:color w:val="0000FF"/>
-          <w:sz w:val="19"/>
-          <w:szCs w:val="19"/>
-          <w:highlight w:val="white"/>
-        </w:rPr>
-        <w:t>uncertainty</w:t>
-      </w:r>
-      <w:r>
-        <w:rPr>
-          <w:rFonts w:ascii="Consolas" w:hAnsi="Consolas" w:cs="Consolas"/>
-          <w:color w:val="000000"/>
-          <w:sz w:val="19"/>
-          <w:szCs w:val="19"/>
-          <w:highlight w:val="white"/>
-        </w:rPr>
-        <w:t xml:space="preserve">[2, 2] = </w:t>
-      </w:r>
-      <w:r>
-        <w:rPr>
-          <w:rFonts w:ascii="Consolas" w:hAnsi="Consolas" w:cs="Consolas"/>
-          <w:color w:val="0000FF"/>
-          <w:sz w:val="19"/>
-          <w:szCs w:val="19"/>
-          <w:highlight w:val="white"/>
-        </w:rPr>
-        <w:t>uncertainty</w:t>
-      </w:r>
-      <w:r>
-        <w:rPr>
-          <w:rFonts w:ascii="Consolas" w:hAnsi="Consolas" w:cs="Consolas"/>
-          <w:color w:val="000000"/>
-          <w:sz w:val="19"/>
-          <w:szCs w:val="19"/>
-          <w:highlight w:val="white"/>
-        </w:rPr>
-        <w:t>[2, 2]</w:t>
-      </w:r>
-    </w:p>
-    <w:p>
-      <w:r>
-        <w:t>This expression can be read:</w:t>
-      </w:r>
-    </w:p>
-    <w:p>
-      <w:r>
-        <w:t xml:space="preserve">Is </w:t>
-      </w:r>
-      <w:r>
-        <w:rPr>
-          <w:i/>
-        </w:rPr>
-        <w:t>some value between 2 and 2</w:t>
-      </w:r>
-      <w:r>
-        <w:t xml:space="preserve"> equal to </w:t>
-      </w:r>
-      <w:r>
-        <w:rPr>
-          <w:i/>
-        </w:rPr>
-        <w:t>some value between 2 and 2</w:t>
-      </w:r>
-      <w:r>
-        <w:t>?</w:t>
-      </w:r>
-    </w:p>
-    <w:p>
-      <w:r>
-        <w:t xml:space="preserve">And the correct answer is, </w:t>
-      </w:r>
-      <w:r>
-        <w:rPr>
-          <w:i/>
-        </w:rPr>
-        <w:t>Yes</w:t>
-      </w:r>
-      <w:r>
-        <w:t xml:space="preserve">. (Given that the point type is </w:t>
-      </w:r>
-      <w:r>
-        <w:rPr>
-          <w:i/>
-        </w:rPr>
-        <w:t>integer</w:t>
-      </w:r>
-      <w:r>
-        <w:t xml:space="preserve">, rather than </w:t>
-      </w:r>
-      <w:r>
-        <w:rPr>
-          <w:i/>
-        </w:rPr>
         <w:t>real</w:t>
       </w:r>
       <w:r>
@@ -11207,7 +11582,15 @@
         <w:t xml:space="preserve">the </w:t>
       </w:r>
       <w:r>
-        <w:t>uncertainty ranges of the comparands overlap in any way, the result is unknown. Otherwise, the result is based on comparison of the relevant boundaries. For example:</w:t>
+        <w:t xml:space="preserve">uncertainty ranges of the </w:t>
+      </w:r>
+      <w:proofErr w:type="spellStart"/>
+      <w:r>
+        <w:t>comparands</w:t>
+      </w:r>
+      <w:proofErr w:type="spellEnd"/>
+      <w:r>
+        <w:t xml:space="preserve"> overlap in any way, the result is unknown. Otherwise, the result is based on comparison of the relevant boundaries. For example:</w:t>
       </w:r>
     </w:p>
     <w:p>
@@ -11224,6 +11607,7 @@
           <w:highlight w:val="white"/>
         </w:rPr>
       </w:pPr>
+      <w:proofErr w:type="gramStart"/>
       <w:r>
         <w:rPr>
           <w:rFonts w:ascii="Consolas" w:hAnsi="Consolas" w:cs="Consolas"/>
@@ -11242,7 +11626,18 @@
           <w:szCs w:val="19"/>
           <w:highlight w:val="white"/>
         </w:rPr>
-        <w:t xml:space="preserve">[17, 44] &gt; </w:t>
+        <w:t>[</w:t>
+      </w:r>
+      <w:proofErr w:type="gramEnd"/>
+      <w:r>
+        <w:rPr>
+          <w:rFonts w:ascii="Consolas" w:hAnsi="Consolas" w:cs="Consolas"/>
+          <w:color w:val="000000"/>
+          <w:sz w:val="19"/>
+          <w:szCs w:val="19"/>
+          <w:highlight w:val="white"/>
+        </w:rPr>
+        <w:t xml:space="preserve">17, 44] &gt; </w:t>
       </w:r>
       <w:r>
         <w:rPr>
@@ -11279,6 +11674,7 @@
           <w:highlight w:val="white"/>
         </w:rPr>
       </w:pPr>
+      <w:proofErr w:type="gramStart"/>
       <w:r>
         <w:rPr>
           <w:rFonts w:ascii="Consolas" w:hAnsi="Consolas" w:cs="Consolas"/>
@@ -11297,7 +11693,18 @@
           <w:szCs w:val="19"/>
           <w:highlight w:val="white"/>
         </w:rPr>
-        <w:t xml:space="preserve">[17, 44] &gt; </w:t>
+        <w:t>[</w:t>
+      </w:r>
+      <w:proofErr w:type="gramEnd"/>
+      <w:r>
+        <w:rPr>
+          <w:rFonts w:ascii="Consolas" w:hAnsi="Consolas" w:cs="Consolas"/>
+          <w:color w:val="000000"/>
+          <w:sz w:val="19"/>
+          <w:szCs w:val="19"/>
+          <w:highlight w:val="white"/>
+        </w:rPr>
+        <w:t xml:space="preserve">17, 44] &gt; </w:t>
       </w:r>
       <w:r>
         <w:rPr>
@@ -11334,6 +11741,7 @@
           <w:highlight w:val="white"/>
         </w:rPr>
       </w:pPr>
+      <w:proofErr w:type="gramStart"/>
       <w:r>
         <w:rPr>
           <w:rFonts w:ascii="Consolas" w:hAnsi="Consolas" w:cs="Consolas"/>
@@ -11352,7 +11760,18 @@
           <w:szCs w:val="19"/>
           <w:highlight w:val="white"/>
         </w:rPr>
-        <w:t xml:space="preserve">[17, 44] &gt; </w:t>
+        <w:t>[</w:t>
+      </w:r>
+      <w:proofErr w:type="gramEnd"/>
+      <w:r>
+        <w:rPr>
+          <w:rFonts w:ascii="Consolas" w:hAnsi="Consolas" w:cs="Consolas"/>
+          <w:color w:val="000000"/>
+          <w:sz w:val="19"/>
+          <w:szCs w:val="19"/>
+          <w:highlight w:val="white"/>
+        </w:rPr>
+        <w:t xml:space="preserve">17, 44] &gt; </w:t>
       </w:r>
       <w:r>
         <w:rPr>
@@ -11389,6 +11808,7 @@
           <w:highlight w:val="white"/>
         </w:rPr>
       </w:pPr>
+      <w:proofErr w:type="gramStart"/>
       <w:r>
         <w:rPr>
           <w:rFonts w:ascii="Consolas" w:hAnsi="Consolas" w:cs="Consolas"/>
@@ -11407,7 +11827,18 @@
           <w:szCs w:val="19"/>
           <w:highlight w:val="white"/>
         </w:rPr>
-        <w:t xml:space="preserve">[17, 44] &gt; </w:t>
+        <w:t>[</w:t>
+      </w:r>
+      <w:proofErr w:type="gramEnd"/>
+      <w:r>
+        <w:rPr>
+          <w:rFonts w:ascii="Consolas" w:hAnsi="Consolas" w:cs="Consolas"/>
+          <w:color w:val="000000"/>
+          <w:sz w:val="19"/>
+          <w:szCs w:val="19"/>
+          <w:highlight w:val="white"/>
+        </w:rPr>
+        <w:t xml:space="preserve">17, 44] &gt; </w:t>
       </w:r>
       <w:r>
         <w:rPr>
@@ -11439,6 +11870,7 @@
           <w:szCs w:val="19"/>
         </w:rPr>
       </w:pPr>
+      <w:proofErr w:type="gramStart"/>
       <w:r>
         <w:rPr>
           <w:rFonts w:ascii="Consolas" w:hAnsi="Consolas" w:cs="Consolas"/>
@@ -11457,7 +11889,18 @@
           <w:szCs w:val="19"/>
           <w:highlight w:val="white"/>
         </w:rPr>
-        <w:t xml:space="preserve">[17, 44] &gt; </w:t>
+        <w:t>[</w:t>
+      </w:r>
+      <w:proofErr w:type="gramEnd"/>
+      <w:r>
+        <w:rPr>
+          <w:rFonts w:ascii="Consolas" w:hAnsi="Consolas" w:cs="Consolas"/>
+          <w:color w:val="000000"/>
+          <w:sz w:val="19"/>
+          <w:szCs w:val="19"/>
+          <w:highlight w:val="white"/>
+        </w:rPr>
+        <w:t xml:space="preserve">17, 44] &gt; </w:t>
       </w:r>
       <w:r>
         <w:rPr>
@@ -11494,6 +11937,7 @@
       </w:r>
     </w:p>
     <w:p>
+      <w:proofErr w:type="gramStart"/>
       <w:r>
         <w:rPr>
           <w:rFonts w:ascii="Consolas" w:hAnsi="Consolas" w:cs="Consolas"/>
@@ -11512,7 +11956,18 @@
           <w:szCs w:val="19"/>
           <w:highlight w:val="white"/>
         </w:rPr>
-        <w:t xml:space="preserve">[17, 44] + </w:t>
+        <w:t>[</w:t>
+      </w:r>
+      <w:proofErr w:type="gramEnd"/>
+      <w:r>
+        <w:rPr>
+          <w:rFonts w:ascii="Consolas" w:hAnsi="Consolas" w:cs="Consolas"/>
+          <w:color w:val="000000"/>
+          <w:sz w:val="19"/>
+          <w:szCs w:val="19"/>
+          <w:highlight w:val="white"/>
+        </w:rPr>
+        <w:t xml:space="preserve">17, 44] + </w:t>
       </w:r>
       <w:r>
         <w:rPr>
@@ -11541,11 +11996,19 @@
       </w:r>
     </w:p>
     <w:p>
+      <w:proofErr w:type="gramStart"/>
       <w:r>
         <w:rPr>
           <w:i/>
         </w:rPr>
-        <w:t>some value between 17 and 44</w:t>
+        <w:t>some</w:t>
+      </w:r>
+      <w:proofErr w:type="gramEnd"/>
+      <w:r>
+        <w:rPr>
+          <w:i/>
+        </w:rPr>
+        <w:t xml:space="preserve"> value between 17 and 44</w:t>
       </w:r>
       <w:r>
         <w:t xml:space="preserve"> + </w:t>
@@ -11577,6 +12040,7 @@
       </w:r>
     </w:p>
     <w:p>
+      <w:proofErr w:type="gramStart"/>
       <w:r>
         <w:rPr>
           <w:rFonts w:ascii="Consolas" w:hAnsi="Consolas" w:cs="Consolas"/>
@@ -11595,7 +12059,18 @@
           <w:szCs w:val="19"/>
           <w:highlight w:val="white"/>
         </w:rPr>
-        <w:t xml:space="preserve">[17, 44] * </w:t>
+        <w:t>[</w:t>
+      </w:r>
+      <w:proofErr w:type="gramEnd"/>
+      <w:r>
+        <w:rPr>
+          <w:rFonts w:ascii="Consolas" w:hAnsi="Consolas" w:cs="Consolas"/>
+          <w:color w:val="000000"/>
+          <w:sz w:val="19"/>
+          <w:szCs w:val="19"/>
+          <w:highlight w:val="white"/>
+        </w:rPr>
+        <w:t xml:space="preserve">17, 44] * </w:t>
       </w:r>
       <w:r>
         <w:rPr>
@@ -11660,6 +12135,7 @@
           <w:highlight w:val="white"/>
         </w:rPr>
       </w:pPr>
+      <w:proofErr w:type="gramStart"/>
       <w:r>
         <w:rPr>
           <w:rFonts w:ascii="Consolas" w:hAnsi="Consolas" w:cs="Consolas"/>
@@ -11678,7 +12154,18 @@
           <w:szCs w:val="19"/>
           <w:highlight w:val="white"/>
         </w:rPr>
-        <w:t xml:space="preserve">[17, 44] </w:t>
+        <w:t>[</w:t>
+      </w:r>
+      <w:proofErr w:type="gramEnd"/>
+      <w:r>
+        <w:rPr>
+          <w:rFonts w:ascii="Consolas" w:hAnsi="Consolas" w:cs="Consolas"/>
+          <w:color w:val="000000"/>
+          <w:sz w:val="19"/>
+          <w:szCs w:val="19"/>
+          <w:highlight w:val="white"/>
+        </w:rPr>
+        <w:t xml:space="preserve">17, 44] </w:t>
       </w:r>
       <w:r>
         <w:rPr>
@@ -11735,6 +12222,7 @@
           <w:highlight w:val="white"/>
         </w:rPr>
       </w:pPr>
+      <w:proofErr w:type="gramStart"/>
       <w:r>
         <w:rPr>
           <w:rFonts w:ascii="Consolas" w:hAnsi="Consolas" w:cs="Consolas"/>
@@ -11753,7 +12241,18 @@
           <w:szCs w:val="19"/>
           <w:highlight w:val="white"/>
         </w:rPr>
-        <w:t xml:space="preserve">[17, 44] </w:t>
+        <w:t>[</w:t>
+      </w:r>
+      <w:proofErr w:type="gramEnd"/>
+      <w:r>
+        <w:rPr>
+          <w:rFonts w:ascii="Consolas" w:hAnsi="Consolas" w:cs="Consolas"/>
+          <w:color w:val="000000"/>
+          <w:sz w:val="19"/>
+          <w:szCs w:val="19"/>
+          <w:highlight w:val="white"/>
+        </w:rPr>
+        <w:t xml:space="preserve">17, 44] </w:t>
       </w:r>
       <w:r>
         <w:rPr>
@@ -11805,6 +12304,7 @@
           <w:szCs w:val="19"/>
         </w:rPr>
       </w:pPr>
+      <w:proofErr w:type="gramStart"/>
       <w:r>
         <w:rPr>
           <w:rFonts w:ascii="Consolas" w:hAnsi="Consolas" w:cs="Consolas"/>
@@ -11823,7 +12323,18 @@
           <w:szCs w:val="19"/>
           <w:highlight w:val="white"/>
         </w:rPr>
-        <w:t xml:space="preserve">[17, 44] </w:t>
+        <w:t>[</w:t>
+      </w:r>
+      <w:proofErr w:type="gramEnd"/>
+      <w:r>
+        <w:rPr>
+          <w:rFonts w:ascii="Consolas" w:hAnsi="Consolas" w:cs="Consolas"/>
+          <w:color w:val="000000"/>
+          <w:sz w:val="19"/>
+          <w:szCs w:val="19"/>
+          <w:highlight w:val="white"/>
+        </w:rPr>
+        <w:t xml:space="preserve">17, 44] </w:t>
       </w:r>
       <w:r>
         <w:rPr>
@@ -11893,6 +12404,7 @@
           <w:szCs w:val="19"/>
         </w:rPr>
       </w:pPr>
+      <w:proofErr w:type="gramStart"/>
       <w:r>
         <w:rPr>
           <w:rFonts w:ascii="Consolas" w:hAnsi="Consolas" w:cs="Consolas"/>
@@ -11911,7 +12423,18 @@
           <w:szCs w:val="19"/>
           <w:highlight w:val="white"/>
         </w:rPr>
-        <w:t>[17, 44] &gt; 2</w:t>
+        <w:t>[</w:t>
+      </w:r>
+      <w:proofErr w:type="gramEnd"/>
+      <w:r>
+        <w:rPr>
+          <w:rFonts w:ascii="Consolas" w:hAnsi="Consolas" w:cs="Consolas"/>
+          <w:color w:val="000000"/>
+          <w:sz w:val="19"/>
+          <w:szCs w:val="19"/>
+          <w:highlight w:val="white"/>
+        </w:rPr>
+        <w:t>17, 44] &gt; 2</w:t>
       </w:r>
     </w:p>
     <w:p>
@@ -11937,6 +12460,7 @@
           <w:szCs w:val="19"/>
         </w:rPr>
       </w:pPr>
+      <w:proofErr w:type="gramStart"/>
       <w:r>
         <w:rPr>
           <w:rFonts w:ascii="Consolas" w:hAnsi="Consolas" w:cs="Consolas"/>
@@ -11955,7 +12479,18 @@
           <w:szCs w:val="19"/>
           <w:highlight w:val="white"/>
         </w:rPr>
-        <w:t xml:space="preserve">[17, 44] &gt; </w:t>
+        <w:t>[</w:t>
+      </w:r>
+      <w:proofErr w:type="gramEnd"/>
+      <w:r>
+        <w:rPr>
+          <w:rFonts w:ascii="Consolas" w:hAnsi="Consolas" w:cs="Consolas"/>
+          <w:color w:val="000000"/>
+          <w:sz w:val="19"/>
+          <w:szCs w:val="19"/>
+          <w:highlight w:val="white"/>
+        </w:rPr>
+        <w:t xml:space="preserve">17, 44] &gt; </w:t>
       </w:r>
       <w:r>
         <w:rPr>
@@ -11993,6 +12528,7 @@
       </w:r>
     </w:p>
     <w:p>
+      <w:proofErr w:type="gramStart"/>
       <w:r>
         <w:rPr>
           <w:rFonts w:ascii="Consolas" w:hAnsi="Consolas" w:cs="Consolas"/>
@@ -12003,6 +12539,7 @@
         </w:rPr>
         <w:t>days</w:t>
       </w:r>
+      <w:proofErr w:type="gramEnd"/>
       <w:r>
         <w:rPr>
           <w:rFonts w:ascii="Consolas" w:hAnsi="Consolas" w:cs="Consolas"/>
@@ -12199,8 +12736,6 @@
         <w:lastRenderedPageBreak/>
         <w:t>The approach outlined above means that there is no need to change CQL syntax, or surface the underlying notion of uncertainty to CQL authors. The behavior would be entirely handled by extensions to the ELM, the CQL-ELM translator, and the target ELM implementations.</w:t>
       </w:r>
-      <w:bookmarkStart w:id="0" w:name="_GoBack"/>
-      <w:bookmarkEnd w:id="0"/>
     </w:p>
     <w:p/>
     <w:sectPr>

</xml_diff>

<commit_message>
Finalizing changes to syntax and ELM based on ballot comments and pilot feedback. Finalized syntax and semantics for precision-based timing comparisons. Removed occurrence and modality axes. Introduced the ability to specify "profile" in a retrieve.
</commit_message>
<xml_diff>
--- a/Documents/On Precision.docx
+++ b/Documents/On Precision.docx
@@ -21,36 +21,12 @@
     </w:p>
     <w:p>
       <w:r>
-        <w:t xml:space="preserve">This document describes a proposed approach to supporting precision-based comparisons in CQL, especially in the presence of dates and times specified to varying levels of precision. The proposed approach detailed here is based on the timing approach developed by </w:t>
-      </w:r>
-      <w:proofErr w:type="spellStart"/>
-      <w:r>
-        <w:t>Rute</w:t>
-      </w:r>
-      <w:proofErr w:type="spellEnd"/>
-      <w:r>
-        <w:t xml:space="preserve"> Martins of the Joint Commission as part of ongoing conversations with the </w:t>
-      </w:r>
-      <w:proofErr w:type="spellStart"/>
-      <w:r>
-        <w:t>eMIG</w:t>
-      </w:r>
-      <w:proofErr w:type="spellEnd"/>
-      <w:r>
-        <w:t xml:space="preserve"> working group.</w:t>
-      </w:r>
-    </w:p>
-    <w:p>
-      <w:r>
-        <w:t xml:space="preserve">The core issue being addressed is the proper handling of temporal comparisons in the presence of varying degrees of certainty about the time at which events occur. For example, if a measure is looking for the occurrence of a particular procedure within two years of the measurement start date, but an EHR records that a qualifying procedure occurred in a given year, not the month or day of the occurrence. In this scenario, the EHR must be allowed to provide as much information as it accurately has, but must not be required to provide information that is not known, and the record will therefore contain a </w:t>
-      </w:r>
-      <w:proofErr w:type="spellStart"/>
-      <w:r>
-        <w:t>DateTime</w:t>
-      </w:r>
-      <w:proofErr w:type="spellEnd"/>
-      <w:r>
-        <w:t xml:space="preserve"> value, but specified only to the year precision. If the semantics for timing comparison do not take this possibility into account, the resulting comparisons may yield incorrect results.</w:t>
+        <w:t>This document describes a proposed approach to supporting precision-based comparisons in CQL, especially in the presence of dates and times specified to varying levels of precision. The proposed approach detailed here is based on the timing approach developed by Rute Martins of the Joint Commission as part of ongoing conversations with the eMIG working group.</w:t>
+      </w:r>
+    </w:p>
+    <w:p>
+      <w:r>
+        <w:t>The core issue being addressed is the proper handling of temporal comparisons in the presence of varying degrees of certainty about the time at which events occur. For example, if a measure is looking for the occurrence of a particular procedure within two years of the measurement start date, but an EHR records that a qualifying procedure occurred in a given year, not the month or day of the occurrence. In this scenario, the EHR must be allowed to provide as much information as it accurately has, but must not be required to provide information that is not known, and the record will therefore contain a DateTime value, but specified only to the year precision. If the semantics for timing comparison do not take this possibility into account, the resulting comparisons may yield incorrect results.</w:t>
       </w:r>
     </w:p>
     <w:p>
@@ -67,27 +43,15 @@
           <w:szCs w:val="19"/>
         </w:rPr>
       </w:pPr>
-      <w:proofErr w:type="gramStart"/>
-      <w:r>
-        <w:rPr>
-          <w:rFonts w:ascii="Consolas" w:hAnsi="Consolas" w:cs="Consolas"/>
-          <w:color w:val="000000"/>
-          <w:sz w:val="19"/>
-          <w:szCs w:val="19"/>
-          <w:highlight w:val="white"/>
-        </w:rPr>
-        <w:t>Date(</w:t>
-      </w:r>
-      <w:proofErr w:type="gramEnd"/>
-      <w:r>
-        <w:rPr>
-          <w:rFonts w:ascii="Consolas" w:hAnsi="Consolas" w:cs="Consolas"/>
-          <w:color w:val="000000"/>
-          <w:sz w:val="19"/>
-          <w:szCs w:val="19"/>
-          <w:highlight w:val="white"/>
-        </w:rPr>
-        <w:t xml:space="preserve">2012) &lt; Date(2014, </w:t>
+      <w:r>
+        <w:rPr>
+          <w:rFonts w:ascii="Consolas" w:hAnsi="Consolas" w:cs="Consolas"/>
+          <w:color w:val="000000"/>
+          <w:sz w:val="19"/>
+          <w:szCs w:val="19"/>
+          <w:highlight w:val="white"/>
+        </w:rPr>
+        <w:t xml:space="preserve">Date(2012) &lt; Date(2014, </w:t>
       </w:r>
       <w:r>
         <w:rPr>
@@ -152,27 +116,15 @@
           <w:highlight w:val="white"/>
         </w:rPr>
       </w:pPr>
-      <w:proofErr w:type="gramStart"/>
-      <w:r>
-        <w:rPr>
-          <w:rFonts w:ascii="Consolas" w:hAnsi="Consolas" w:cs="Consolas"/>
-          <w:color w:val="000000"/>
-          <w:sz w:val="19"/>
-          <w:szCs w:val="19"/>
-          <w:highlight w:val="white"/>
-        </w:rPr>
-        <w:t>Date(</w:t>
-      </w:r>
-      <w:proofErr w:type="gramEnd"/>
-      <w:r>
-        <w:rPr>
-          <w:rFonts w:ascii="Consolas" w:hAnsi="Consolas" w:cs="Consolas"/>
-          <w:color w:val="000000"/>
-          <w:sz w:val="19"/>
-          <w:szCs w:val="19"/>
-          <w:highlight w:val="white"/>
-        </w:rPr>
-        <w:t>2015) &lt; Date(2014, 2, 15)</w:t>
+      <w:r>
+        <w:rPr>
+          <w:rFonts w:ascii="Consolas" w:hAnsi="Consolas" w:cs="Consolas"/>
+          <w:color w:val="000000"/>
+          <w:sz w:val="19"/>
+          <w:szCs w:val="19"/>
+          <w:highlight w:val="white"/>
+        </w:rPr>
+        <w:t>Date(2015) &lt; Date(2014, 2, 15)</w:t>
       </w:r>
     </w:p>
     <w:p>
@@ -204,27 +156,15 @@
           <w:szCs w:val="19"/>
         </w:rPr>
       </w:pPr>
-      <w:proofErr w:type="gramStart"/>
-      <w:r>
-        <w:rPr>
-          <w:rFonts w:ascii="Consolas" w:hAnsi="Consolas" w:cs="Consolas"/>
-          <w:color w:val="000000"/>
-          <w:sz w:val="19"/>
-          <w:szCs w:val="19"/>
-          <w:highlight w:val="white"/>
-        </w:rPr>
-        <w:t>Date(</w:t>
-      </w:r>
-      <w:proofErr w:type="gramEnd"/>
-      <w:r>
-        <w:rPr>
-          <w:rFonts w:ascii="Consolas" w:hAnsi="Consolas" w:cs="Consolas"/>
-          <w:color w:val="000000"/>
-          <w:sz w:val="19"/>
-          <w:szCs w:val="19"/>
-          <w:highlight w:val="white"/>
-        </w:rPr>
-        <w:t>2014) &lt; Date(2014, 2, 15)</w:t>
+      <w:r>
+        <w:rPr>
+          <w:rFonts w:ascii="Consolas" w:hAnsi="Consolas" w:cs="Consolas"/>
+          <w:color w:val="000000"/>
+          <w:sz w:val="19"/>
+          <w:szCs w:val="19"/>
+          <w:highlight w:val="white"/>
+        </w:rPr>
+        <w:t>Date(2014) &lt; Date(2014, 2, 15)</w:t>
       </w:r>
     </w:p>
     <w:p>
@@ -272,27 +212,15 @@
           <w:highlight w:val="white"/>
         </w:rPr>
       </w:pPr>
-      <w:proofErr w:type="gramStart"/>
-      <w:r>
-        <w:rPr>
-          <w:rFonts w:ascii="Consolas" w:hAnsi="Consolas" w:cs="Consolas"/>
-          <w:color w:val="000000"/>
-          <w:sz w:val="19"/>
-          <w:szCs w:val="19"/>
-          <w:highlight w:val="white"/>
-        </w:rPr>
-        <w:t>Date(</w:t>
-      </w:r>
-      <w:proofErr w:type="gramEnd"/>
-      <w:r>
-        <w:rPr>
-          <w:rFonts w:ascii="Consolas" w:hAnsi="Consolas" w:cs="Consolas"/>
-          <w:color w:val="000000"/>
-          <w:sz w:val="19"/>
-          <w:szCs w:val="19"/>
-          <w:highlight w:val="white"/>
-        </w:rPr>
-        <w:t>2014)</w:t>
+      <w:r>
+        <w:rPr>
+          <w:rFonts w:ascii="Consolas" w:hAnsi="Consolas" w:cs="Consolas"/>
+          <w:color w:val="000000"/>
+          <w:sz w:val="19"/>
+          <w:szCs w:val="19"/>
+          <w:highlight w:val="white"/>
+        </w:rPr>
+        <w:t>Date(2014)</w:t>
       </w:r>
     </w:p>
     <w:p>
@@ -309,27 +237,15 @@
           <w:highlight w:val="white"/>
         </w:rPr>
       </w:pPr>
-      <w:proofErr w:type="gramStart"/>
-      <w:r>
-        <w:rPr>
-          <w:rFonts w:ascii="Consolas" w:hAnsi="Consolas" w:cs="Consolas"/>
-          <w:color w:val="000000"/>
-          <w:sz w:val="19"/>
-          <w:szCs w:val="19"/>
-          <w:highlight w:val="white"/>
-        </w:rPr>
-        <w:t>Date(</w:t>
-      </w:r>
-      <w:proofErr w:type="gramEnd"/>
-      <w:r>
-        <w:rPr>
-          <w:rFonts w:ascii="Consolas" w:hAnsi="Consolas" w:cs="Consolas"/>
-          <w:color w:val="000000"/>
-          <w:sz w:val="19"/>
-          <w:szCs w:val="19"/>
-          <w:highlight w:val="white"/>
-        </w:rPr>
-        <w:t>2014, 5)</w:t>
+      <w:r>
+        <w:rPr>
+          <w:rFonts w:ascii="Consolas" w:hAnsi="Consolas" w:cs="Consolas"/>
+          <w:color w:val="000000"/>
+          <w:sz w:val="19"/>
+          <w:szCs w:val="19"/>
+          <w:highlight w:val="white"/>
+        </w:rPr>
+        <w:t>Date(2014, 5)</w:t>
       </w:r>
     </w:p>
     <w:p>
@@ -346,27 +262,15 @@
           <w:highlight w:val="white"/>
         </w:rPr>
       </w:pPr>
-      <w:proofErr w:type="gramStart"/>
-      <w:r>
-        <w:rPr>
-          <w:rFonts w:ascii="Consolas" w:hAnsi="Consolas" w:cs="Consolas"/>
-          <w:color w:val="000000"/>
-          <w:sz w:val="19"/>
-          <w:szCs w:val="19"/>
-          <w:highlight w:val="white"/>
-        </w:rPr>
-        <w:t>Date(</w:t>
-      </w:r>
-      <w:proofErr w:type="gramEnd"/>
-      <w:r>
-        <w:rPr>
-          <w:rFonts w:ascii="Consolas" w:hAnsi="Consolas" w:cs="Consolas"/>
-          <w:color w:val="000000"/>
-          <w:sz w:val="19"/>
-          <w:szCs w:val="19"/>
-          <w:highlight w:val="white"/>
-        </w:rPr>
-        <w:t>2014, 5, 15, 16, 30)</w:t>
+      <w:r>
+        <w:rPr>
+          <w:rFonts w:ascii="Consolas" w:hAnsi="Consolas" w:cs="Consolas"/>
+          <w:color w:val="000000"/>
+          <w:sz w:val="19"/>
+          <w:szCs w:val="19"/>
+          <w:highlight w:val="white"/>
+        </w:rPr>
+        <w:t>Date(2014, 5, 15, 16, 30)</w:t>
       </w:r>
     </w:p>
     <w:p>
@@ -403,7 +307,6 @@
           <w:highlight w:val="white"/>
         </w:rPr>
       </w:pPr>
-      <w:proofErr w:type="gramStart"/>
       <w:r>
         <w:rPr>
           <w:rFonts w:ascii="Consolas" w:hAnsi="Consolas" w:cs="Consolas"/>
@@ -414,7 +317,6 @@
         </w:rPr>
         <w:t>Date(</w:t>
       </w:r>
-      <w:proofErr w:type="gramEnd"/>
       <w:r>
         <w:rPr>
           <w:rFonts w:ascii="Consolas" w:hAnsi="Consolas" w:cs="Consolas"/>
@@ -450,7 +352,6 @@
           <w:highlight w:val="white"/>
         </w:rPr>
       </w:pPr>
-      <w:proofErr w:type="gramStart"/>
       <w:r>
         <w:rPr>
           <w:rFonts w:ascii="Consolas" w:hAnsi="Consolas" w:cs="Consolas"/>
@@ -461,7 +362,6 @@
         </w:rPr>
         <w:t>Date(</w:t>
       </w:r>
-      <w:proofErr w:type="gramEnd"/>
       <w:r>
         <w:rPr>
           <w:rFonts w:ascii="Consolas" w:hAnsi="Consolas" w:cs="Consolas"/>
@@ -484,27 +384,15 @@
       </w:r>
     </w:p>
     <w:p>
-      <w:proofErr w:type="gramStart"/>
-      <w:r>
-        <w:rPr>
-          <w:rFonts w:ascii="Consolas" w:hAnsi="Consolas" w:cs="Consolas"/>
-          <w:color w:val="000000"/>
-          <w:sz w:val="19"/>
-          <w:szCs w:val="19"/>
-          <w:highlight w:val="white"/>
-        </w:rPr>
-        <w:t>Date(</w:t>
-      </w:r>
-      <w:proofErr w:type="gramEnd"/>
-      <w:r>
-        <w:rPr>
-          <w:rFonts w:ascii="Consolas" w:hAnsi="Consolas" w:cs="Consolas"/>
-          <w:color w:val="000000"/>
-          <w:sz w:val="19"/>
-          <w:szCs w:val="19"/>
-          <w:highlight w:val="white"/>
-        </w:rPr>
-        <w:t xml:space="preserve">2014, 5, </w:t>
+      <w:r>
+        <w:rPr>
+          <w:rFonts w:ascii="Consolas" w:hAnsi="Consolas" w:cs="Consolas"/>
+          <w:color w:val="000000"/>
+          <w:sz w:val="19"/>
+          <w:szCs w:val="19"/>
+          <w:highlight w:val="white"/>
+        </w:rPr>
+        <w:t xml:space="preserve">Date(2014, 5, </w:t>
       </w:r>
       <w:r>
         <w:rPr>
@@ -604,7 +492,6 @@
           <w:highlight w:val="white"/>
         </w:rPr>
       </w:pPr>
-      <w:proofErr w:type="gramStart"/>
       <w:r>
         <w:rPr>
           <w:rFonts w:ascii="Consolas" w:hAnsi="Consolas" w:cs="Consolas"/>
@@ -615,7 +502,6 @@
         </w:rPr>
         <w:t>year</w:t>
       </w:r>
-      <w:proofErr w:type="gramEnd"/>
       <w:r>
         <w:rPr>
           <w:rFonts w:ascii="Consolas" w:hAnsi="Consolas" w:cs="Consolas"/>
@@ -711,7 +597,6 @@
         </w:rPr>
         <w:tab/>
       </w:r>
-      <w:proofErr w:type="gramStart"/>
       <w:r>
         <w:rPr>
           <w:rFonts w:ascii="Consolas" w:hAnsi="Consolas" w:cs="Consolas"/>
@@ -722,7 +607,6 @@
         </w:rPr>
         <w:t>and</w:t>
       </w:r>
-      <w:proofErr w:type="gramEnd"/>
       <w:r>
         <w:rPr>
           <w:rFonts w:ascii="Consolas" w:hAnsi="Consolas" w:cs="Consolas"/>
@@ -838,7 +722,6 @@
         </w:rPr>
         <w:tab/>
       </w:r>
-      <w:proofErr w:type="gramStart"/>
       <w:r>
         <w:rPr>
           <w:rFonts w:ascii="Consolas" w:hAnsi="Consolas" w:cs="Consolas"/>
@@ -849,7 +732,6 @@
         </w:rPr>
         <w:t>and</w:t>
       </w:r>
-      <w:proofErr w:type="gramEnd"/>
       <w:r>
         <w:rPr>
           <w:rFonts w:ascii="Consolas" w:hAnsi="Consolas" w:cs="Consolas"/>
@@ -965,7 +847,6 @@
         </w:rPr>
         <w:tab/>
       </w:r>
-      <w:proofErr w:type="gramStart"/>
       <w:r>
         <w:rPr>
           <w:rFonts w:ascii="Consolas" w:hAnsi="Consolas" w:cs="Consolas"/>
@@ -976,7 +857,6 @@
         </w:rPr>
         <w:t>and</w:t>
       </w:r>
-      <w:proofErr w:type="gramEnd"/>
       <w:r>
         <w:rPr>
           <w:rFonts w:ascii="Consolas" w:hAnsi="Consolas" w:cs="Consolas"/>
@@ -1092,7 +972,6 @@
         </w:rPr>
         <w:tab/>
       </w:r>
-      <w:proofErr w:type="gramStart"/>
       <w:r>
         <w:rPr>
           <w:rFonts w:ascii="Consolas" w:hAnsi="Consolas" w:cs="Consolas"/>
@@ -1103,7 +982,6 @@
         </w:rPr>
         <w:t>and</w:t>
       </w:r>
-      <w:proofErr w:type="gramEnd"/>
       <w:r>
         <w:rPr>
           <w:rFonts w:ascii="Consolas" w:hAnsi="Consolas" w:cs="Consolas"/>
@@ -1219,7 +1097,6 @@
         </w:rPr>
         <w:tab/>
       </w:r>
-      <w:proofErr w:type="gramStart"/>
       <w:r>
         <w:rPr>
           <w:rFonts w:ascii="Consolas" w:hAnsi="Consolas" w:cs="Consolas"/>
@@ -1230,7 +1107,6 @@
         </w:rPr>
         <w:t>and</w:t>
       </w:r>
-      <w:proofErr w:type="gramEnd"/>
       <w:r>
         <w:rPr>
           <w:rFonts w:ascii="Consolas" w:hAnsi="Consolas" w:cs="Consolas"/>
@@ -1346,7 +1222,6 @@
         </w:rPr>
         <w:tab/>
       </w:r>
-      <w:proofErr w:type="gramStart"/>
       <w:r>
         <w:rPr>
           <w:rFonts w:ascii="Consolas" w:hAnsi="Consolas" w:cs="Consolas"/>
@@ -1357,7 +1232,6 @@
         </w:rPr>
         <w:t>and</w:t>
       </w:r>
-      <w:proofErr w:type="gramEnd"/>
       <w:r>
         <w:rPr>
           <w:rFonts w:ascii="Consolas" w:hAnsi="Consolas" w:cs="Consolas"/>
@@ -1466,15 +1340,7 @@
     </w:p>
     <w:p>
       <w:r>
-        <w:t xml:space="preserve">These semantics give the expected behavior that two date/time values are equivalent if and only if they are known to have the same value for each component. If any component of either </w:t>
-      </w:r>
-      <w:proofErr w:type="spellStart"/>
-      <w:r>
-        <w:t>comparand</w:t>
-      </w:r>
-      <w:proofErr w:type="spellEnd"/>
-      <w:r>
-        <w:t xml:space="preserve"> is null, the result of the comparison is null.</w:t>
+        <w:t>These semantics give the expected behavior that two date/time values are equivalent if and only if they are known to have the same value for each component. If any component of either comparand is null, the result of the comparison is null.</w:t>
       </w:r>
     </w:p>
     <w:p>
@@ -1624,7 +1490,6 @@
           <w:highlight w:val="white"/>
         </w:rPr>
       </w:pPr>
-      <w:proofErr w:type="gramStart"/>
       <w:r>
         <w:rPr>
           <w:rFonts w:ascii="Consolas" w:hAnsi="Consolas" w:cs="Consolas"/>
@@ -1635,7 +1500,6 @@
         </w:rPr>
         <w:t>year</w:t>
       </w:r>
-      <w:proofErr w:type="gramEnd"/>
       <w:r>
         <w:rPr>
           <w:rFonts w:ascii="Consolas" w:hAnsi="Consolas" w:cs="Consolas"/>
@@ -1751,7 +1615,6 @@
         </w:rPr>
         <w:tab/>
       </w:r>
-      <w:proofErr w:type="gramStart"/>
       <w:r>
         <w:rPr>
           <w:rFonts w:ascii="Consolas" w:hAnsi="Consolas" w:cs="Consolas"/>
@@ -1762,7 +1625,6 @@
         </w:rPr>
         <w:t>and</w:t>
       </w:r>
-      <w:proofErr w:type="gramEnd"/>
       <w:r>
         <w:rPr>
           <w:rFonts w:ascii="Consolas" w:hAnsi="Consolas" w:cs="Consolas"/>
@@ -1885,7 +1747,6 @@
         </w:rPr>
         <w:tab/>
       </w:r>
-      <w:proofErr w:type="gramStart"/>
       <w:r>
         <w:rPr>
           <w:rFonts w:ascii="Consolas" w:hAnsi="Consolas" w:cs="Consolas"/>
@@ -1896,7 +1757,6 @@
         </w:rPr>
         <w:t>and</w:t>
       </w:r>
-      <w:proofErr w:type="gramEnd"/>
       <w:r>
         <w:rPr>
           <w:rFonts w:ascii="Consolas" w:hAnsi="Consolas" w:cs="Consolas"/>
@@ -2092,7 +1952,6 @@
           <w:highlight w:val="white"/>
         </w:rPr>
       </w:pPr>
-      <w:proofErr w:type="gramStart"/>
       <w:r>
         <w:rPr>
           <w:rFonts w:ascii="Consolas" w:hAnsi="Consolas" w:cs="Consolas"/>
@@ -2103,7 +1962,6 @@
         </w:rPr>
         <w:t>year</w:t>
       </w:r>
-      <w:proofErr w:type="gramEnd"/>
       <w:r>
         <w:rPr>
           <w:rFonts w:ascii="Consolas" w:hAnsi="Consolas" w:cs="Consolas"/>
@@ -2197,20 +2055,8 @@
           <w:szCs w:val="19"/>
           <w:highlight w:val="white"/>
         </w:rPr>
-        <w:t xml:space="preserve"> </w:t>
-      </w:r>
-      <w:proofErr w:type="gramStart"/>
-      <w:r>
-        <w:rPr>
-          <w:rFonts w:ascii="Consolas" w:hAnsi="Consolas" w:cs="Consolas"/>
-          <w:color w:val="0000FF"/>
-          <w:sz w:val="19"/>
-          <w:szCs w:val="19"/>
-          <w:highlight w:val="white"/>
-        </w:rPr>
-        <w:t>or</w:t>
-      </w:r>
-      <w:proofErr w:type="gramEnd"/>
+        <w:t xml:space="preserve"> or</w:t>
+      </w:r>
       <w:r>
         <w:rPr>
           <w:rFonts w:ascii="Consolas" w:hAnsi="Consolas" w:cs="Consolas"/>
@@ -2424,20 +2270,8 @@
           <w:szCs w:val="19"/>
           <w:highlight w:val="white"/>
         </w:rPr>
-        <w:t xml:space="preserve"> </w:t>
-      </w:r>
-      <w:proofErr w:type="gramStart"/>
-      <w:r>
-        <w:rPr>
-          <w:rFonts w:ascii="Consolas" w:hAnsi="Consolas" w:cs="Consolas"/>
-          <w:color w:val="0000FF"/>
-          <w:sz w:val="19"/>
-          <w:szCs w:val="19"/>
-          <w:highlight w:val="white"/>
-        </w:rPr>
-        <w:t>or</w:t>
-      </w:r>
-      <w:proofErr w:type="gramEnd"/>
+        <w:t xml:space="preserve"> or</w:t>
+      </w:r>
       <w:r>
         <w:rPr>
           <w:rFonts w:ascii="Consolas" w:hAnsi="Consolas" w:cs="Consolas"/>
@@ -2751,20 +2585,8 @@
           <w:szCs w:val="19"/>
           <w:highlight w:val="white"/>
         </w:rPr>
-        <w:t xml:space="preserve"> </w:t>
-      </w:r>
-      <w:proofErr w:type="gramStart"/>
-      <w:r>
-        <w:rPr>
-          <w:rFonts w:ascii="Consolas" w:hAnsi="Consolas" w:cs="Consolas"/>
-          <w:color w:val="0000FF"/>
-          <w:sz w:val="19"/>
-          <w:szCs w:val="19"/>
-          <w:highlight w:val="white"/>
-        </w:rPr>
-        <w:t>or</w:t>
-      </w:r>
-      <w:proofErr w:type="gramEnd"/>
+        <w:t xml:space="preserve"> or</w:t>
+      </w:r>
       <w:r>
         <w:rPr>
           <w:rFonts w:ascii="Consolas" w:hAnsi="Consolas" w:cs="Consolas"/>
@@ -3080,7 +2902,6 @@
         </w:rPr>
         <w:t xml:space="preserve">  </w:t>
       </w:r>
-      <w:proofErr w:type="gramStart"/>
       <w:r>
         <w:rPr>
           <w:rFonts w:ascii="Consolas" w:hAnsi="Consolas" w:cs="Consolas"/>
@@ -3091,7 +2912,6 @@
         </w:rPr>
         <w:t>and</w:t>
       </w:r>
-      <w:proofErr w:type="gramEnd"/>
       <w:r>
         <w:rPr>
           <w:rFonts w:ascii="Consolas" w:hAnsi="Consolas" w:cs="Consolas"/>
@@ -3207,7 +3027,6 @@
         </w:rPr>
         <w:t xml:space="preserve"> </w:t>
       </w:r>
-      <w:proofErr w:type="gramStart"/>
       <w:r>
         <w:rPr>
           <w:rFonts w:ascii="Consolas" w:hAnsi="Consolas" w:cs="Consolas"/>
@@ -3218,7 +3037,6 @@
         </w:rPr>
         <w:t>or</w:t>
       </w:r>
-      <w:proofErr w:type="gramEnd"/>
       <w:r>
         <w:rPr>
           <w:rFonts w:ascii="Consolas" w:hAnsi="Consolas" w:cs="Consolas"/>
@@ -3534,7 +3352,6 @@
         </w:rPr>
         <w:t xml:space="preserve">  </w:t>
       </w:r>
-      <w:proofErr w:type="gramStart"/>
       <w:r>
         <w:rPr>
           <w:rFonts w:ascii="Consolas" w:hAnsi="Consolas" w:cs="Consolas"/>
@@ -3545,7 +3362,6 @@
         </w:rPr>
         <w:t>and</w:t>
       </w:r>
-      <w:proofErr w:type="gramEnd"/>
       <w:r>
         <w:rPr>
           <w:rFonts w:ascii="Consolas" w:hAnsi="Consolas" w:cs="Consolas"/>
@@ -3761,7 +3577,6 @@
         </w:rPr>
         <w:t xml:space="preserve"> </w:t>
       </w:r>
-      <w:proofErr w:type="gramStart"/>
       <w:r>
         <w:rPr>
           <w:rFonts w:ascii="Consolas" w:hAnsi="Consolas" w:cs="Consolas"/>
@@ -3772,7 +3587,6 @@
         </w:rPr>
         <w:t>or</w:t>
       </w:r>
-      <w:proofErr w:type="gramEnd"/>
       <w:r>
         <w:rPr>
           <w:rFonts w:ascii="Consolas" w:hAnsi="Consolas" w:cs="Consolas"/>
@@ -4088,7 +3902,6 @@
         </w:rPr>
         <w:t xml:space="preserve">  </w:t>
       </w:r>
-      <w:proofErr w:type="gramStart"/>
       <w:r>
         <w:rPr>
           <w:rFonts w:ascii="Consolas" w:hAnsi="Consolas" w:cs="Consolas"/>
@@ -4099,7 +3912,6 @@
         </w:rPr>
         <w:t>and</w:t>
       </w:r>
-      <w:proofErr w:type="gramEnd"/>
       <w:r>
         <w:rPr>
           <w:rFonts w:ascii="Consolas" w:hAnsi="Consolas" w:cs="Consolas"/>
@@ -4413,20 +4225,8 @@
           <w:szCs w:val="19"/>
           <w:highlight w:val="white"/>
         </w:rPr>
-        <w:t xml:space="preserve"> </w:t>
-      </w:r>
-      <w:proofErr w:type="gramStart"/>
-      <w:r>
-        <w:rPr>
-          <w:rFonts w:ascii="Consolas" w:hAnsi="Consolas" w:cs="Consolas"/>
-          <w:color w:val="0000FF"/>
-          <w:sz w:val="19"/>
-          <w:szCs w:val="19"/>
-          <w:highlight w:val="white"/>
-        </w:rPr>
-        <w:t>or</w:t>
-      </w:r>
-      <w:proofErr w:type="gramEnd"/>
+        <w:t xml:space="preserve"> or</w:t>
+      </w:r>
       <w:r>
         <w:rPr>
           <w:rFonts w:ascii="Consolas" w:hAnsi="Consolas" w:cs="Consolas"/>
@@ -4742,7 +4542,6 @@
         </w:rPr>
         <w:t xml:space="preserve">  </w:t>
       </w:r>
-      <w:proofErr w:type="gramStart"/>
       <w:r>
         <w:rPr>
           <w:rFonts w:ascii="Consolas" w:hAnsi="Consolas" w:cs="Consolas"/>
@@ -4753,7 +4552,6 @@
         </w:rPr>
         <w:t>and</w:t>
       </w:r>
-      <w:proofErr w:type="gramEnd"/>
       <w:r>
         <w:rPr>
           <w:rFonts w:ascii="Consolas" w:hAnsi="Consolas" w:cs="Consolas"/>
@@ -5068,7 +4866,6 @@
         </w:rPr>
         <w:t xml:space="preserve">  </w:t>
       </w:r>
-      <w:proofErr w:type="gramStart"/>
       <w:r>
         <w:rPr>
           <w:rFonts w:ascii="Consolas" w:hAnsi="Consolas" w:cs="Consolas"/>
@@ -5079,7 +4876,6 @@
         </w:rPr>
         <w:t>and</w:t>
       </w:r>
-      <w:proofErr w:type="gramEnd"/>
       <w:r>
         <w:rPr>
           <w:rFonts w:ascii="Consolas" w:hAnsi="Consolas" w:cs="Consolas"/>
@@ -5213,27 +5009,15 @@
           <w:highlight w:val="white"/>
         </w:rPr>
       </w:pPr>
-      <w:proofErr w:type="gramStart"/>
-      <w:r>
-        <w:rPr>
-          <w:rFonts w:ascii="Consolas" w:hAnsi="Consolas" w:cs="Consolas"/>
-          <w:color w:val="000000"/>
-          <w:sz w:val="19"/>
-          <w:szCs w:val="19"/>
-          <w:highlight w:val="white"/>
-        </w:rPr>
-        <w:t>Date(</w:t>
-      </w:r>
-      <w:proofErr w:type="gramEnd"/>
-      <w:r>
-        <w:rPr>
-          <w:rFonts w:ascii="Consolas" w:hAnsi="Consolas" w:cs="Consolas"/>
-          <w:color w:val="000000"/>
-          <w:sz w:val="19"/>
-          <w:szCs w:val="19"/>
-          <w:highlight w:val="white"/>
-        </w:rPr>
-        <w:t>2012) &gt; Date(2014, 2, 15) // Returns false</w:t>
+      <w:r>
+        <w:rPr>
+          <w:rFonts w:ascii="Consolas" w:hAnsi="Consolas" w:cs="Consolas"/>
+          <w:color w:val="000000"/>
+          <w:sz w:val="19"/>
+          <w:szCs w:val="19"/>
+          <w:highlight w:val="white"/>
+        </w:rPr>
+        <w:t>Date(2012) &gt; Date(2014, 2, 15) // Returns false</w:t>
       </w:r>
     </w:p>
     <w:p>
@@ -5250,59 +5034,35 @@
           <w:highlight w:val="white"/>
         </w:rPr>
       </w:pPr>
-      <w:proofErr w:type="gramStart"/>
-      <w:r>
-        <w:rPr>
-          <w:rFonts w:ascii="Consolas" w:hAnsi="Consolas" w:cs="Consolas"/>
-          <w:color w:val="000000"/>
-          <w:sz w:val="19"/>
-          <w:szCs w:val="19"/>
-          <w:highlight w:val="white"/>
-        </w:rPr>
-        <w:t>Date(</w:t>
-      </w:r>
-      <w:proofErr w:type="gramEnd"/>
-      <w:r>
-        <w:rPr>
-          <w:rFonts w:ascii="Consolas" w:hAnsi="Consolas" w:cs="Consolas"/>
-          <w:color w:val="000000"/>
-          <w:sz w:val="19"/>
-          <w:szCs w:val="19"/>
-          <w:highlight w:val="white"/>
-        </w:rPr>
-        <w:t>2014) &gt; Date(2014, 2, 15) // Returns null</w:t>
-      </w:r>
-    </w:p>
-    <w:p>
-      <w:pPr>
-        <w:rPr>
-          <w:rFonts w:ascii="Consolas" w:hAnsi="Consolas" w:cs="Consolas"/>
-          <w:color w:val="000000"/>
-          <w:sz w:val="19"/>
-          <w:szCs w:val="19"/>
-        </w:rPr>
-      </w:pPr>
-      <w:proofErr w:type="gramStart"/>
-      <w:r>
-        <w:rPr>
-          <w:rFonts w:ascii="Consolas" w:hAnsi="Consolas" w:cs="Consolas"/>
-          <w:color w:val="000000"/>
-          <w:sz w:val="19"/>
-          <w:szCs w:val="19"/>
-          <w:highlight w:val="white"/>
-        </w:rPr>
-        <w:t>Date(</w:t>
-      </w:r>
-      <w:proofErr w:type="gramEnd"/>
-      <w:r>
-        <w:rPr>
-          <w:rFonts w:ascii="Consolas" w:hAnsi="Consolas" w:cs="Consolas"/>
-          <w:color w:val="000000"/>
-          <w:sz w:val="19"/>
-          <w:szCs w:val="19"/>
-          <w:highlight w:val="white"/>
-        </w:rPr>
-        <w:t>2016) &gt; Date(2014, 2, 15) // Returns true</w:t>
+      <w:r>
+        <w:rPr>
+          <w:rFonts w:ascii="Consolas" w:hAnsi="Consolas" w:cs="Consolas"/>
+          <w:color w:val="000000"/>
+          <w:sz w:val="19"/>
+          <w:szCs w:val="19"/>
+          <w:highlight w:val="white"/>
+        </w:rPr>
+        <w:t>Date(2014) &gt; Date(2014, 2, 15) // Returns null</w:t>
+      </w:r>
+    </w:p>
+    <w:p>
+      <w:pPr>
+        <w:rPr>
+          <w:rFonts w:ascii="Consolas" w:hAnsi="Consolas" w:cs="Consolas"/>
+          <w:color w:val="000000"/>
+          <w:sz w:val="19"/>
+          <w:szCs w:val="19"/>
+        </w:rPr>
+      </w:pPr>
+      <w:r>
+        <w:rPr>
+          <w:rFonts w:ascii="Consolas" w:hAnsi="Consolas" w:cs="Consolas"/>
+          <w:color w:val="000000"/>
+          <w:sz w:val="19"/>
+          <w:szCs w:val="19"/>
+          <w:highlight w:val="white"/>
+        </w:rPr>
+        <w:t>Date(2016) &gt; Date(2014, 2, 15) // Returns true</w:t>
       </w:r>
     </w:p>
     <w:p>
@@ -5851,13 +5611,8 @@
       <w:pPr>
         <w:pStyle w:val="Heading1"/>
       </w:pPr>
-      <w:proofErr w:type="spellStart"/>
-      <w:r>
-        <w:t>Timezone</w:t>
-      </w:r>
-      <w:proofErr w:type="spellEnd"/>
-      <w:r>
-        <w:t xml:space="preserve"> Support</w:t>
+      <w:r>
+        <w:t>Timezone Support</w:t>
       </w:r>
     </w:p>
     <w:p>
@@ -5919,7 +5674,6 @@
           <w:szCs w:val="19"/>
         </w:rPr>
       </w:pPr>
-      <w:proofErr w:type="gramStart"/>
       <w:r>
         <w:rPr>
           <w:rFonts w:ascii="Consolas" w:hAnsi="Consolas" w:cs="Consolas"/>
@@ -5930,7 +5684,6 @@
         </w:rPr>
         <w:t>days</w:t>
       </w:r>
-      <w:proofErr w:type="gramEnd"/>
       <w:r>
         <w:rPr>
           <w:rFonts w:ascii="Consolas" w:hAnsi="Consolas" w:cs="Consolas"/>
@@ -5989,15 +5742,7 @@
     </w:p>
     <w:p>
       <w:r>
-        <w:t xml:space="preserve">However, to support the case where one or the other </w:t>
-      </w:r>
-      <w:proofErr w:type="spellStart"/>
-      <w:r>
-        <w:t>comparand</w:t>
-      </w:r>
-      <w:proofErr w:type="spellEnd"/>
-      <w:r>
-        <w:t xml:space="preserve"> in the duration operation does not specify components to the level of precision being determined, the between operator does not return a strict integer, it returns an </w:t>
+        <w:t xml:space="preserve">However, to support the case where one or the other comparand in the duration operation does not specify components to the level of precision being determined, the between operator does not return a strict integer, it returns an </w:t>
       </w:r>
       <w:r>
         <w:rPr>
@@ -6018,7 +5763,6 @@
           <w:szCs w:val="19"/>
         </w:rPr>
       </w:pPr>
-      <w:proofErr w:type="gramStart"/>
       <w:r>
         <w:rPr>
           <w:rFonts w:ascii="Consolas" w:hAnsi="Consolas" w:cs="Consolas"/>
@@ -6029,7 +5773,6 @@
         </w:rPr>
         <w:t>days</w:t>
       </w:r>
-      <w:proofErr w:type="gramEnd"/>
       <w:r>
         <w:rPr>
           <w:rFonts w:ascii="Consolas" w:hAnsi="Consolas" w:cs="Consolas"/>
@@ -6086,31 +5829,7 @@
         <w:t xml:space="preserve">The number of days between these two dates cannot be determined reliably, but a definite range of possible values can be determined. </w:t>
       </w:r>
       <w:r>
-        <w:t xml:space="preserve">The lower bound of that range is found by determining the duration between the maximum possible value of the first </w:t>
-      </w:r>
-      <w:proofErr w:type="spellStart"/>
-      <w:r>
-        <w:t>comparand</w:t>
-      </w:r>
-      <w:proofErr w:type="spellEnd"/>
-      <w:r>
-        <w:t xml:space="preserve"> and the minimum possible value of the second </w:t>
-      </w:r>
-      <w:proofErr w:type="spellStart"/>
-      <w:r>
-        <w:t>comparand</w:t>
-      </w:r>
-      <w:proofErr w:type="spellEnd"/>
-      <w:r>
-        <w:t xml:space="preserve">; and the upper bound is determined using the minimum possible value of the first </w:t>
-      </w:r>
-      <w:proofErr w:type="spellStart"/>
-      <w:r>
-        <w:t>comparand</w:t>
-      </w:r>
-      <w:proofErr w:type="spellEnd"/>
-      <w:r>
-        <w:t xml:space="preserve"> and the maximum possible value of the second:</w:t>
+        <w:t>The lower bound of that range is found by determining the duration between the maximum possible value of the first comparand and the minimum possible value of the second comparand; and the upper bound is determined using the minimum possible value of the first comparand and the maximum possible value of the second:</w:t>
       </w:r>
     </w:p>
     <w:p>
@@ -6127,7 +5846,6 @@
           <w:highlight w:val="white"/>
         </w:rPr>
       </w:pPr>
-      <w:proofErr w:type="gramStart"/>
       <w:r>
         <w:rPr>
           <w:rFonts w:ascii="Consolas" w:hAnsi="Consolas" w:cs="Consolas"/>
@@ -6138,7 +5856,6 @@
         </w:rPr>
         <w:t>days</w:t>
       </w:r>
-      <w:proofErr w:type="gramEnd"/>
       <w:r>
         <w:rPr>
           <w:rFonts w:ascii="Consolas" w:hAnsi="Consolas" w:cs="Consolas"/>
@@ -6191,7 +5908,6 @@
       </w:r>
     </w:p>
     <w:p>
-      <w:proofErr w:type="gramStart"/>
       <w:r>
         <w:rPr>
           <w:rFonts w:ascii="Consolas" w:hAnsi="Consolas" w:cs="Consolas"/>
@@ -6202,7 +5918,6 @@
         </w:rPr>
         <w:t>days</w:t>
       </w:r>
-      <w:proofErr w:type="gramEnd"/>
       <w:r>
         <w:rPr>
           <w:rFonts w:ascii="Consolas" w:hAnsi="Consolas" w:cs="Consolas"/>
@@ -6290,7 +6005,6 @@
           <w:szCs w:val="19"/>
         </w:rPr>
       </w:pPr>
-      <w:proofErr w:type="gramStart"/>
       <w:r>
         <w:rPr>
           <w:rFonts w:ascii="Consolas" w:hAnsi="Consolas" w:cs="Consolas"/>
@@ -6301,7 +6015,6 @@
         </w:rPr>
         <w:t>days</w:t>
       </w:r>
-      <w:proofErr w:type="gramEnd"/>
       <w:r>
         <w:rPr>
           <w:rFonts w:ascii="Consolas" w:hAnsi="Consolas" w:cs="Consolas"/>
@@ -6355,19 +6068,10 @@
     </w:p>
     <w:p>
       <w:r>
-        <w:t xml:space="preserve">This comparison returns true, because the lower bound of the uncertainty, 17, is greater than 2, so no matter what the actual date of the second </w:t>
-      </w:r>
-      <w:proofErr w:type="spellStart"/>
-      <w:r>
-        <w:t>comparand</w:t>
-      </w:r>
-      <w:proofErr w:type="spellEnd"/>
-      <w:r>
-        <w:t>, it would always be at least 17 days. By contrast:</w:t>
-      </w:r>
-    </w:p>
-    <w:p>
-      <w:proofErr w:type="gramStart"/>
+        <w:t>This comparison returns true, because the lower bound of the uncertainty, 17, is greater than 2, so no matter what the actual date of the second comparand, it would always be at least 17 days. By contrast:</w:t>
+      </w:r>
+    </w:p>
+    <w:p>
       <w:r>
         <w:rPr>
           <w:rFonts w:ascii="Consolas" w:hAnsi="Consolas" w:cs="Consolas"/>
@@ -6378,7 +6082,6 @@
         </w:rPr>
         <w:t>days</w:t>
       </w:r>
-      <w:proofErr w:type="gramEnd"/>
       <w:r>
         <w:rPr>
           <w:rFonts w:ascii="Consolas" w:hAnsi="Consolas" w:cs="Consolas"/>
@@ -6432,19 +6135,10 @@
     </w:p>
     <w:p>
       <w:r>
-        <w:t xml:space="preserve">This comparison returns false, because the upper bound of the uncertainty, 44, is less than 50, so no matter what the actual date of the second </w:t>
-      </w:r>
-      <w:proofErr w:type="spellStart"/>
-      <w:r>
-        <w:t>comparand</w:t>
-      </w:r>
-      <w:proofErr w:type="spellEnd"/>
-      <w:r>
-        <w:t>, it would always be at most 44 days. And finally:</w:t>
-      </w:r>
-    </w:p>
-    <w:p>
-      <w:proofErr w:type="gramStart"/>
+        <w:t>This comparison returns false, because the upper bound of the uncertainty, 44, is less than 50, so no matter what the actual date of the second comparand, it would always be at most 44 days. And finally:</w:t>
+      </w:r>
+    </w:p>
+    <w:p>
       <w:r>
         <w:rPr>
           <w:rFonts w:ascii="Consolas" w:hAnsi="Consolas" w:cs="Consolas"/>
@@ -6455,7 +6149,6 @@
         </w:rPr>
         <w:t>days</w:t>
       </w:r>
-      <w:proofErr w:type="gramEnd"/>
       <w:r>
         <w:rPr>
           <w:rFonts w:ascii="Consolas" w:hAnsi="Consolas" w:cs="Consolas"/>
@@ -6687,7 +6380,6 @@
       </w:r>
     </w:p>
     <w:p>
-      <w:proofErr w:type="gramStart"/>
       <w:r>
         <w:rPr>
           <w:rFonts w:ascii="Consolas" w:hAnsi="Consolas" w:cs="Consolas"/>
@@ -6698,7 +6390,6 @@
         </w:rPr>
         <w:t>start</w:t>
       </w:r>
-      <w:proofErr w:type="gramEnd"/>
       <w:r>
         <w:rPr>
           <w:rFonts w:ascii="Consolas" w:hAnsi="Consolas" w:cs="Consolas"/>
@@ -6832,24 +6523,13 @@
     </w:p>
     <w:p>
       <w:r>
-        <w:t xml:space="preserve">Similarly for </w:t>
-      </w:r>
-      <w:proofErr w:type="gramStart"/>
-      <w:r>
-        <w:t xml:space="preserve">the </w:t>
+        <w:t xml:space="preserve">Similarly for the </w:t>
       </w:r>
       <w:r>
         <w:rPr>
           <w:i/>
         </w:rPr>
-        <w:t>or</w:t>
-      </w:r>
-      <w:proofErr w:type="gramEnd"/>
-      <w:r>
-        <w:rPr>
-          <w:i/>
-        </w:rPr>
-        <w:t xml:space="preserve"> after</w:t>
+        <w:t>or after</w:t>
       </w:r>
       <w:r>
         <w:t xml:space="preserve"> and </w:t>
@@ -7108,7 +6788,6 @@
           <w:highlight w:val="white"/>
         </w:rPr>
       </w:pPr>
-      <w:proofErr w:type="gramStart"/>
       <w:r>
         <w:rPr>
           <w:rFonts w:ascii="Consolas" w:hAnsi="Consolas" w:cs="Consolas"/>
@@ -7119,7 +6798,6 @@
         </w:rPr>
         <w:t>start</w:t>
       </w:r>
-      <w:proofErr w:type="gramEnd"/>
       <w:r>
         <w:rPr>
           <w:rFonts w:ascii="Consolas" w:hAnsi="Consolas" w:cs="Consolas"/>
@@ -7242,7 +6920,6 @@
       </w:r>
     </w:p>
     <w:p>
-      <w:proofErr w:type="gramStart"/>
       <w:r>
         <w:rPr>
           <w:rFonts w:ascii="Consolas" w:hAnsi="Consolas" w:cs="Consolas"/>
@@ -7253,7 +6930,6 @@
         </w:rPr>
         <w:t>start</w:t>
       </w:r>
-      <w:proofErr w:type="gramEnd"/>
       <w:r>
         <w:rPr>
           <w:rFonts w:ascii="Consolas" w:hAnsi="Consolas" w:cs="Consolas"/>
@@ -7591,7 +7267,6 @@
           <w:highlight w:val="white"/>
         </w:rPr>
       </w:pPr>
-      <w:proofErr w:type="gramStart"/>
       <w:r>
         <w:rPr>
           <w:rFonts w:ascii="Consolas" w:hAnsi="Consolas" w:cs="Consolas"/>
@@ -7602,7 +7277,6 @@
         </w:rPr>
         <w:t>start</w:t>
       </w:r>
-      <w:proofErr w:type="gramEnd"/>
       <w:r>
         <w:rPr>
           <w:rFonts w:ascii="Consolas" w:hAnsi="Consolas" w:cs="Consolas"/>
@@ -7675,7 +7349,6 @@
       </w:r>
     </w:p>
     <w:p>
-      <w:proofErr w:type="gramStart"/>
       <w:r>
         <w:rPr>
           <w:rFonts w:ascii="Consolas" w:hAnsi="Consolas" w:cs="Consolas"/>
@@ -7686,7 +7359,6 @@
         </w:rPr>
         <w:t>start</w:t>
       </w:r>
-      <w:proofErr w:type="gramEnd"/>
       <w:r>
         <w:rPr>
           <w:rFonts w:ascii="Consolas" w:hAnsi="Consolas" w:cs="Consolas"/>
@@ -7987,7 +7659,6 @@
           <w:highlight w:val="white"/>
         </w:rPr>
       </w:pPr>
-      <w:proofErr w:type="gramStart"/>
       <w:r>
         <w:rPr>
           <w:rFonts w:ascii="Consolas" w:hAnsi="Consolas" w:cs="Consolas"/>
@@ -7998,7 +7669,6 @@
         </w:rPr>
         <w:t>days</w:t>
       </w:r>
-      <w:proofErr w:type="gramEnd"/>
       <w:r>
         <w:rPr>
           <w:rFonts w:ascii="Consolas" w:hAnsi="Consolas" w:cs="Consolas"/>
@@ -8143,7 +7813,6 @@
           <w:szCs w:val="19"/>
         </w:rPr>
       </w:pPr>
-      <w:proofErr w:type="gramStart"/>
       <w:r>
         <w:rPr>
           <w:rFonts w:ascii="Consolas" w:hAnsi="Consolas" w:cs="Consolas"/>
@@ -8154,7 +7823,6 @@
         </w:rPr>
         <w:t>days</w:t>
       </w:r>
-      <w:proofErr w:type="gramEnd"/>
       <w:r>
         <w:rPr>
           <w:rFonts w:ascii="Consolas" w:hAnsi="Consolas" w:cs="Consolas"/>
@@ -8559,7 +8227,6 @@
           <w:highlight w:val="white"/>
         </w:rPr>
       </w:pPr>
-      <w:proofErr w:type="gramStart"/>
       <w:r>
         <w:rPr>
           <w:rFonts w:ascii="Consolas" w:hAnsi="Consolas" w:cs="Consolas"/>
@@ -8570,7 +8237,6 @@
         </w:rPr>
         <w:t>days</w:t>
       </w:r>
-      <w:proofErr w:type="gramEnd"/>
       <w:r>
         <w:rPr>
           <w:rFonts w:ascii="Consolas" w:hAnsi="Consolas" w:cs="Consolas"/>
@@ -8715,7 +8381,6 @@
           <w:szCs w:val="19"/>
         </w:rPr>
       </w:pPr>
-      <w:proofErr w:type="gramStart"/>
       <w:r>
         <w:rPr>
           <w:rFonts w:ascii="Consolas" w:hAnsi="Consolas" w:cs="Consolas"/>
@@ -8726,7 +8391,6 @@
         </w:rPr>
         <w:t>days</w:t>
       </w:r>
-      <w:proofErr w:type="gramEnd"/>
       <w:r>
         <w:rPr>
           <w:rFonts w:ascii="Consolas" w:hAnsi="Consolas" w:cs="Consolas"/>
@@ -9048,7 +8712,6 @@
       </w:r>
     </w:p>
     <w:p>
-      <w:proofErr w:type="gramStart"/>
       <w:r>
         <w:rPr>
           <w:rFonts w:ascii="Consolas" w:hAnsi="Consolas" w:cs="Consolas"/>
@@ -9059,7 +8722,6 @@
         </w:rPr>
         <w:t>days</w:t>
       </w:r>
-      <w:proofErr w:type="gramEnd"/>
       <w:r>
         <w:rPr>
           <w:rFonts w:ascii="Consolas" w:hAnsi="Consolas" w:cs="Consolas"/>
@@ -9358,7 +9020,6 @@
           <w:szCs w:val="19"/>
         </w:rPr>
       </w:pPr>
-      <w:proofErr w:type="gramStart"/>
       <w:r>
         <w:rPr>
           <w:rFonts w:ascii="Consolas" w:hAnsi="Consolas" w:cs="Consolas"/>
@@ -9377,18 +9038,7 @@
           <w:szCs w:val="19"/>
           <w:highlight w:val="white"/>
         </w:rPr>
-        <w:t>[</w:t>
-      </w:r>
-      <w:proofErr w:type="gramEnd"/>
-      <w:r>
-        <w:rPr>
-          <w:rFonts w:ascii="Consolas" w:hAnsi="Consolas" w:cs="Consolas"/>
-          <w:color w:val="000000"/>
-          <w:sz w:val="19"/>
-          <w:szCs w:val="19"/>
-          <w:highlight w:val="white"/>
-        </w:rPr>
-        <w:t>17, 44]</w:t>
+        <w:t>[17, 44]</w:t>
       </w:r>
     </w:p>
     <w:p>
@@ -9424,7 +9074,6 @@
           <w:szCs w:val="19"/>
         </w:rPr>
       </w:pPr>
-      <w:proofErr w:type="gramStart"/>
       <w:r>
         <w:rPr>
           <w:rFonts w:ascii="Consolas" w:hAnsi="Consolas" w:cs="Consolas"/>
@@ -9443,18 +9092,7 @@
           <w:szCs w:val="19"/>
           <w:highlight w:val="white"/>
         </w:rPr>
-        <w:t>[</w:t>
-      </w:r>
-      <w:proofErr w:type="gramEnd"/>
-      <w:r>
-        <w:rPr>
-          <w:rFonts w:ascii="Consolas" w:hAnsi="Consolas" w:cs="Consolas"/>
-          <w:color w:val="000000"/>
-          <w:sz w:val="19"/>
-          <w:szCs w:val="19"/>
-          <w:highlight w:val="white"/>
-        </w:rPr>
-        <w:t>2, 2]</w:t>
+        <w:t>[2, 2]</w:t>
       </w:r>
     </w:p>
     <w:p>
@@ -9496,7 +9134,6 @@
           <w:szCs w:val="19"/>
         </w:rPr>
       </w:pPr>
-      <w:proofErr w:type="gramStart"/>
       <w:r>
         <w:rPr>
           <w:rFonts w:ascii="Consolas" w:hAnsi="Consolas" w:cs="Consolas"/>
@@ -9515,18 +9152,7 @@
           <w:szCs w:val="19"/>
           <w:highlight w:val="white"/>
         </w:rPr>
-        <w:t>[</w:t>
-      </w:r>
-      <w:proofErr w:type="gramEnd"/>
-      <w:r>
-        <w:rPr>
-          <w:rFonts w:ascii="Consolas" w:hAnsi="Consolas" w:cs="Consolas"/>
-          <w:color w:val="000000"/>
-          <w:sz w:val="19"/>
-          <w:szCs w:val="19"/>
-          <w:highlight w:val="white"/>
-        </w:rPr>
-        <w:t xml:space="preserve">17, 44] = </w:t>
+        <w:t xml:space="preserve">[17, 44] = </w:t>
       </w:r>
       <w:r>
         <w:rPr>
@@ -9610,7 +9236,6 @@
       </w:r>
     </w:p>
     <w:p>
-      <w:proofErr w:type="gramStart"/>
       <w:r>
         <w:rPr>
           <w:rFonts w:ascii="Consolas" w:hAnsi="Consolas" w:cs="Consolas"/>
@@ -9629,18 +9254,7 @@
           <w:szCs w:val="19"/>
           <w:highlight w:val="white"/>
         </w:rPr>
-        <w:t>[</w:t>
-      </w:r>
-      <w:proofErr w:type="gramEnd"/>
-      <w:r>
-        <w:rPr>
-          <w:rFonts w:ascii="Consolas" w:hAnsi="Consolas" w:cs="Consolas"/>
-          <w:color w:val="000000"/>
-          <w:sz w:val="19"/>
-          <w:szCs w:val="19"/>
-          <w:highlight w:val="white"/>
-        </w:rPr>
-        <w:t xml:space="preserve">17, 44] = </w:t>
+        <w:t xml:space="preserve">[17, 44] = </w:t>
       </w:r>
       <w:r>
         <w:rPr>
@@ -9731,7 +9345,6 @@
           <w:szCs w:val="19"/>
         </w:rPr>
       </w:pPr>
-      <w:proofErr w:type="gramStart"/>
       <w:r>
         <w:rPr>
           <w:rFonts w:ascii="Consolas" w:hAnsi="Consolas" w:cs="Consolas"/>
@@ -9750,18 +9363,7 @@
           <w:szCs w:val="19"/>
           <w:highlight w:val="white"/>
         </w:rPr>
-        <w:t>[</w:t>
-      </w:r>
-      <w:proofErr w:type="gramEnd"/>
-      <w:r>
-        <w:rPr>
-          <w:rFonts w:ascii="Consolas" w:hAnsi="Consolas" w:cs="Consolas"/>
-          <w:color w:val="000000"/>
-          <w:sz w:val="19"/>
-          <w:szCs w:val="19"/>
-          <w:highlight w:val="white"/>
-        </w:rPr>
-        <w:t xml:space="preserve">2, 2] = </w:t>
+        <w:t xml:space="preserve">[2, 2] = </w:t>
       </w:r>
       <w:r>
         <w:rPr>
@@ -9816,14 +9418,12 @@
       <w:r>
         <w:t xml:space="preserve">And the correct answer is, </w:t>
       </w:r>
-      <w:proofErr w:type="gramStart"/>
       <w:r>
         <w:rPr>
           <w:i/>
         </w:rPr>
         <w:t>Yes</w:t>
       </w:r>
-      <w:proofErr w:type="gramEnd"/>
       <w:r>
         <w:t xml:space="preserve">. (Given that the point type is </w:t>
       </w:r>
@@ -9854,15 +9454,24 @@
         <w:t xml:space="preserve">the </w:t>
       </w:r>
       <w:r>
-        <w:t xml:space="preserve">uncertainty ranges of the </w:t>
-      </w:r>
-      <w:proofErr w:type="spellStart"/>
-      <w:r>
-        <w:t>comparands</w:t>
-      </w:r>
-      <w:proofErr w:type="spellEnd"/>
-      <w:r>
-        <w:t xml:space="preserve"> overlap in any way, the result is unknown. Otherwise, the result is based on comparison of the relevant boundaries. For example:</w:t>
+        <w:t xml:space="preserve">uncertainty ranges of the comparands </w:t>
+      </w:r>
+      <w:r>
+        <w:t xml:space="preserve">properly </w:t>
+      </w:r>
+      <w:r>
+        <w:t>overlap</w:t>
+      </w:r>
+      <w:r>
+        <w:t xml:space="preserve"> (meaning that the width of the intersection of the uncertainties is greater than zero</w:t>
+      </w:r>
+      <w:bookmarkStart w:id="0" w:name="_GoBack"/>
+      <w:bookmarkEnd w:id="0"/>
+      <w:r>
+        <w:t>)</w:t>
+      </w:r>
+      <w:r>
+        <w:t>, the result is unknown. Otherwise, the result is based on comparison of the relevant boundaries. For example:</w:t>
       </w:r>
     </w:p>
     <w:p>
@@ -9879,7 +9488,6 @@
           <w:highlight w:val="white"/>
         </w:rPr>
       </w:pPr>
-      <w:proofErr w:type="gramStart"/>
       <w:r>
         <w:rPr>
           <w:rFonts w:ascii="Consolas" w:hAnsi="Consolas" w:cs="Consolas"/>
@@ -9898,18 +9506,7 @@
           <w:szCs w:val="19"/>
           <w:highlight w:val="white"/>
         </w:rPr>
-        <w:t>[</w:t>
-      </w:r>
-      <w:proofErr w:type="gramEnd"/>
-      <w:r>
-        <w:rPr>
-          <w:rFonts w:ascii="Consolas" w:hAnsi="Consolas" w:cs="Consolas"/>
-          <w:color w:val="000000"/>
-          <w:sz w:val="19"/>
-          <w:szCs w:val="19"/>
-          <w:highlight w:val="white"/>
-        </w:rPr>
-        <w:t xml:space="preserve">17, 44] &gt; </w:t>
+        <w:t xml:space="preserve">[17, 44] &gt; </w:t>
       </w:r>
       <w:r>
         <w:rPr>
@@ -9946,15 +9543,15 @@
           <w:highlight w:val="white"/>
         </w:rPr>
       </w:pPr>
-      <w:proofErr w:type="gramStart"/>
-      <w:r>
-        <w:rPr>
-          <w:rFonts w:ascii="Consolas" w:hAnsi="Consolas" w:cs="Consolas"/>
-          <w:color w:val="0000FF"/>
-          <w:sz w:val="19"/>
-          <w:szCs w:val="19"/>
-          <w:highlight w:val="white"/>
-        </w:rPr>
+      <w:r>
+        <w:rPr>
+          <w:rFonts w:ascii="Consolas" w:hAnsi="Consolas" w:cs="Consolas"/>
+          <w:color w:val="0000FF"/>
+          <w:sz w:val="19"/>
+          <w:szCs w:val="19"/>
+          <w:highlight w:val="white"/>
+        </w:rPr>
+        <w:lastRenderedPageBreak/>
         <w:t>uncertainty</w:t>
       </w:r>
       <w:r>
@@ -9965,18 +9562,7 @@
           <w:szCs w:val="19"/>
           <w:highlight w:val="white"/>
         </w:rPr>
-        <w:t>[</w:t>
-      </w:r>
-      <w:proofErr w:type="gramEnd"/>
-      <w:r>
-        <w:rPr>
-          <w:rFonts w:ascii="Consolas" w:hAnsi="Consolas" w:cs="Consolas"/>
-          <w:color w:val="000000"/>
-          <w:sz w:val="19"/>
-          <w:szCs w:val="19"/>
-          <w:highlight w:val="white"/>
-        </w:rPr>
-        <w:t xml:space="preserve">17, 44] &gt; </w:t>
+        <w:t xml:space="preserve">[17, 44] &gt; </w:t>
       </w:r>
       <w:r>
         <w:rPr>
@@ -10013,16 +9599,14 @@
           <w:highlight w:val="white"/>
         </w:rPr>
       </w:pPr>
-      <w:proofErr w:type="gramStart"/>
-      <w:r>
-        <w:rPr>
-          <w:rFonts w:ascii="Consolas" w:hAnsi="Consolas" w:cs="Consolas"/>
-          <w:color w:val="0000FF"/>
-          <w:sz w:val="19"/>
-          <w:szCs w:val="19"/>
-          <w:highlight w:val="white"/>
-        </w:rPr>
-        <w:lastRenderedPageBreak/>
+      <w:r>
+        <w:rPr>
+          <w:rFonts w:ascii="Consolas" w:hAnsi="Consolas" w:cs="Consolas"/>
+          <w:color w:val="0000FF"/>
+          <w:sz w:val="19"/>
+          <w:szCs w:val="19"/>
+          <w:highlight w:val="white"/>
+        </w:rPr>
         <w:t>uncertainty</w:t>
       </w:r>
       <w:r>
@@ -10033,18 +9617,7 @@
           <w:szCs w:val="19"/>
           <w:highlight w:val="white"/>
         </w:rPr>
-        <w:t>[</w:t>
-      </w:r>
-      <w:proofErr w:type="gramEnd"/>
-      <w:r>
-        <w:rPr>
-          <w:rFonts w:ascii="Consolas" w:hAnsi="Consolas" w:cs="Consolas"/>
-          <w:color w:val="000000"/>
-          <w:sz w:val="19"/>
-          <w:szCs w:val="19"/>
-          <w:highlight w:val="white"/>
-        </w:rPr>
-        <w:t xml:space="preserve">17, 44] &gt; </w:t>
+        <w:t xml:space="preserve">[17, 44] &gt; </w:t>
       </w:r>
       <w:r>
         <w:rPr>
@@ -10081,7 +9654,6 @@
           <w:highlight w:val="white"/>
         </w:rPr>
       </w:pPr>
-      <w:proofErr w:type="gramStart"/>
       <w:r>
         <w:rPr>
           <w:rFonts w:ascii="Consolas" w:hAnsi="Consolas" w:cs="Consolas"/>
@@ -10100,18 +9672,7 @@
           <w:szCs w:val="19"/>
           <w:highlight w:val="white"/>
         </w:rPr>
-        <w:t>[</w:t>
-      </w:r>
-      <w:proofErr w:type="gramEnd"/>
-      <w:r>
-        <w:rPr>
-          <w:rFonts w:ascii="Consolas" w:hAnsi="Consolas" w:cs="Consolas"/>
-          <w:color w:val="000000"/>
-          <w:sz w:val="19"/>
-          <w:szCs w:val="19"/>
-          <w:highlight w:val="white"/>
-        </w:rPr>
-        <w:t xml:space="preserve">17, 44] &gt; </w:t>
+        <w:t xml:space="preserve">[17, 44] &gt; </w:t>
       </w:r>
       <w:r>
         <w:rPr>
@@ -10143,7 +9704,6 @@
           <w:szCs w:val="19"/>
         </w:rPr>
       </w:pPr>
-      <w:proofErr w:type="gramStart"/>
       <w:r>
         <w:rPr>
           <w:rFonts w:ascii="Consolas" w:hAnsi="Consolas" w:cs="Consolas"/>
@@ -10162,18 +9722,7 @@
           <w:szCs w:val="19"/>
           <w:highlight w:val="white"/>
         </w:rPr>
-        <w:t>[</w:t>
-      </w:r>
-      <w:proofErr w:type="gramEnd"/>
-      <w:r>
-        <w:rPr>
-          <w:rFonts w:ascii="Consolas" w:hAnsi="Consolas" w:cs="Consolas"/>
-          <w:color w:val="000000"/>
-          <w:sz w:val="19"/>
-          <w:szCs w:val="19"/>
-          <w:highlight w:val="white"/>
-        </w:rPr>
-        <w:t xml:space="preserve">17, 44] &gt; </w:t>
+        <w:t xml:space="preserve">[17, 44] &gt; </w:t>
       </w:r>
       <w:r>
         <w:rPr>
@@ -10210,7 +9759,6 @@
       </w:r>
     </w:p>
     <w:p>
-      <w:proofErr w:type="gramStart"/>
       <w:r>
         <w:rPr>
           <w:rFonts w:ascii="Consolas" w:hAnsi="Consolas" w:cs="Consolas"/>
@@ -10229,18 +9777,7 @@
           <w:szCs w:val="19"/>
           <w:highlight w:val="white"/>
         </w:rPr>
-        <w:t>[</w:t>
-      </w:r>
-      <w:proofErr w:type="gramEnd"/>
-      <w:r>
-        <w:rPr>
-          <w:rFonts w:ascii="Consolas" w:hAnsi="Consolas" w:cs="Consolas"/>
-          <w:color w:val="000000"/>
-          <w:sz w:val="19"/>
-          <w:szCs w:val="19"/>
-          <w:highlight w:val="white"/>
-        </w:rPr>
-        <w:t xml:space="preserve">17, 44] + </w:t>
+        <w:t xml:space="preserve">[17, 44] + </w:t>
       </w:r>
       <w:r>
         <w:rPr>
@@ -10269,38 +9806,30 @@
       </w:r>
     </w:p>
     <w:p>
-      <w:proofErr w:type="gramStart"/>
       <w:r>
         <w:rPr>
           <w:i/>
         </w:rPr>
-        <w:t>some</w:t>
-      </w:r>
-      <w:proofErr w:type="gramEnd"/>
+        <w:t>some value between 17 and 44</w:t>
+      </w:r>
+      <w:r>
+        <w:t xml:space="preserve"> + </w:t>
+      </w:r>
       <w:r>
         <w:rPr>
           <w:i/>
         </w:rPr>
-        <w:t xml:space="preserve"> value between 17 and 44</w:t>
-      </w:r>
-      <w:r>
-        <w:t xml:space="preserve"> + </w:t>
+        <w:t>some value between 5 and 10</w:t>
+      </w:r>
+    </w:p>
+    <w:p>
+      <w:r>
+        <w:t xml:space="preserve">The result of this calculation simply adds the respective boundaries to determine what the range of possible values of this calculation would be, in this case </w:t>
       </w:r>
       <w:r>
         <w:rPr>
           <w:i/>
         </w:rPr>
-        <w:t>some value between 5 and 10</w:t>
-      </w:r>
-    </w:p>
-    <w:p>
-      <w:r>
-        <w:t xml:space="preserve">The result of this calculation simply adds the respective boundaries to determine what the range of possible values of this calculation would be, in this case </w:t>
-      </w:r>
-      <w:r>
-        <w:rPr>
-          <w:i/>
-        </w:rPr>
         <w:t>some value between 22 and 54</w:t>
       </w:r>
       <w:r>
@@ -10313,7 +9842,6 @@
       </w:r>
     </w:p>
     <w:p>
-      <w:proofErr w:type="gramStart"/>
       <w:r>
         <w:rPr>
           <w:rFonts w:ascii="Consolas" w:hAnsi="Consolas" w:cs="Consolas"/>
@@ -10332,18 +9860,7 @@
           <w:szCs w:val="19"/>
           <w:highlight w:val="white"/>
         </w:rPr>
-        <w:t>[</w:t>
-      </w:r>
-      <w:proofErr w:type="gramEnd"/>
-      <w:r>
-        <w:rPr>
-          <w:rFonts w:ascii="Consolas" w:hAnsi="Consolas" w:cs="Consolas"/>
-          <w:color w:val="000000"/>
-          <w:sz w:val="19"/>
-          <w:szCs w:val="19"/>
-          <w:highlight w:val="white"/>
-        </w:rPr>
-        <w:t xml:space="preserve">17, 44] * </w:t>
+        <w:t xml:space="preserve">[17, 44] * </w:t>
       </w:r>
       <w:r>
         <w:rPr>
@@ -10407,7 +9924,6 @@
           <w:highlight w:val="white"/>
         </w:rPr>
       </w:pPr>
-      <w:proofErr w:type="gramStart"/>
       <w:r>
         <w:rPr>
           <w:rFonts w:ascii="Consolas" w:hAnsi="Consolas" w:cs="Consolas"/>
@@ -10426,18 +9942,7 @@
           <w:szCs w:val="19"/>
           <w:highlight w:val="white"/>
         </w:rPr>
-        <w:t>[</w:t>
-      </w:r>
-      <w:proofErr w:type="gramEnd"/>
-      <w:r>
-        <w:rPr>
-          <w:rFonts w:ascii="Consolas" w:hAnsi="Consolas" w:cs="Consolas"/>
-          <w:color w:val="000000"/>
-          <w:sz w:val="19"/>
-          <w:szCs w:val="19"/>
-          <w:highlight w:val="white"/>
-        </w:rPr>
-        <w:t xml:space="preserve">17, 44] </w:t>
+        <w:t xml:space="preserve">[17, 44] </w:t>
       </w:r>
       <w:r>
         <w:rPr>
@@ -10494,7 +9999,6 @@
           <w:highlight w:val="white"/>
         </w:rPr>
       </w:pPr>
-      <w:proofErr w:type="gramStart"/>
       <w:r>
         <w:rPr>
           <w:rFonts w:ascii="Consolas" w:hAnsi="Consolas" w:cs="Consolas"/>
@@ -10513,18 +10017,7 @@
           <w:szCs w:val="19"/>
           <w:highlight w:val="white"/>
         </w:rPr>
-        <w:t>[</w:t>
-      </w:r>
-      <w:proofErr w:type="gramEnd"/>
-      <w:r>
-        <w:rPr>
-          <w:rFonts w:ascii="Consolas" w:hAnsi="Consolas" w:cs="Consolas"/>
-          <w:color w:val="000000"/>
-          <w:sz w:val="19"/>
-          <w:szCs w:val="19"/>
-          <w:highlight w:val="white"/>
-        </w:rPr>
-        <w:t xml:space="preserve">17, 44] </w:t>
+        <w:t xml:space="preserve">[17, 44] </w:t>
       </w:r>
       <w:r>
         <w:rPr>
@@ -10576,7 +10069,6 @@
           <w:szCs w:val="19"/>
         </w:rPr>
       </w:pPr>
-      <w:proofErr w:type="gramStart"/>
       <w:r>
         <w:rPr>
           <w:rFonts w:ascii="Consolas" w:hAnsi="Consolas" w:cs="Consolas"/>
@@ -10595,18 +10087,7 @@
           <w:szCs w:val="19"/>
           <w:highlight w:val="white"/>
         </w:rPr>
-        <w:t>[</w:t>
-      </w:r>
-      <w:proofErr w:type="gramEnd"/>
-      <w:r>
-        <w:rPr>
-          <w:rFonts w:ascii="Consolas" w:hAnsi="Consolas" w:cs="Consolas"/>
-          <w:color w:val="000000"/>
-          <w:sz w:val="19"/>
-          <w:szCs w:val="19"/>
-          <w:highlight w:val="white"/>
-        </w:rPr>
-        <w:t xml:space="preserve">17, 44] </w:t>
+        <w:t xml:space="preserve">[17, 44] </w:t>
       </w:r>
       <w:r>
         <w:rPr>
@@ -10676,7 +10157,6 @@
           <w:szCs w:val="19"/>
         </w:rPr>
       </w:pPr>
-      <w:proofErr w:type="gramStart"/>
       <w:r>
         <w:rPr>
           <w:rFonts w:ascii="Consolas" w:hAnsi="Consolas" w:cs="Consolas"/>
@@ -10695,18 +10175,7 @@
           <w:szCs w:val="19"/>
           <w:highlight w:val="white"/>
         </w:rPr>
-        <w:t>[</w:t>
-      </w:r>
-      <w:proofErr w:type="gramEnd"/>
-      <w:r>
-        <w:rPr>
-          <w:rFonts w:ascii="Consolas" w:hAnsi="Consolas" w:cs="Consolas"/>
-          <w:color w:val="000000"/>
-          <w:sz w:val="19"/>
-          <w:szCs w:val="19"/>
-          <w:highlight w:val="white"/>
-        </w:rPr>
-        <w:t>17, 44] &gt; 2</w:t>
+        <w:t>[17, 44] &gt; 2</w:t>
       </w:r>
     </w:p>
     <w:p>
@@ -10732,7 +10201,6 @@
           <w:szCs w:val="19"/>
         </w:rPr>
       </w:pPr>
-      <w:proofErr w:type="gramStart"/>
       <w:r>
         <w:rPr>
           <w:rFonts w:ascii="Consolas" w:hAnsi="Consolas" w:cs="Consolas"/>
@@ -10751,18 +10219,7 @@
           <w:szCs w:val="19"/>
           <w:highlight w:val="white"/>
         </w:rPr>
-        <w:t>[</w:t>
-      </w:r>
-      <w:proofErr w:type="gramEnd"/>
-      <w:r>
-        <w:rPr>
-          <w:rFonts w:ascii="Consolas" w:hAnsi="Consolas" w:cs="Consolas"/>
-          <w:color w:val="000000"/>
-          <w:sz w:val="19"/>
-          <w:szCs w:val="19"/>
-          <w:highlight w:val="white"/>
-        </w:rPr>
-        <w:t xml:space="preserve">17, 44] &gt; </w:t>
+        <w:t xml:space="preserve">[17, 44] &gt; </w:t>
       </w:r>
       <w:r>
         <w:rPr>
@@ -10800,7 +10257,6 @@
       </w:r>
     </w:p>
     <w:p>
-      <w:proofErr w:type="gramStart"/>
       <w:r>
         <w:rPr>
           <w:rFonts w:ascii="Consolas" w:hAnsi="Consolas" w:cs="Consolas"/>
@@ -10811,7 +10267,6 @@
         </w:rPr>
         <w:t>days</w:t>
       </w:r>
-      <w:proofErr w:type="gramEnd"/>
       <w:r>
         <w:rPr>
           <w:rFonts w:ascii="Consolas" w:hAnsi="Consolas" w:cs="Consolas"/>
@@ -10865,6 +10320,7 @@
     </w:p>
     <w:p>
       <w:r>
+        <w:lastRenderedPageBreak/>
         <w:t>Even though determining the correct answer to this question involves the use of uncertainty, it is implicit in the way the operations are defined, and does not surface to the CQL authors.</w:t>
       </w:r>
     </w:p>
@@ -10873,7 +10329,6 @@
         <w:pStyle w:val="Heading1"/>
       </w:pPr>
       <w:r>
-        <w:lastRenderedPageBreak/>
         <w:t>Conclusion</w:t>
       </w:r>
     </w:p>
@@ -11003,8 +10458,6 @@
       <w:r>
         <w:t>to support implicit conversion of point-values to equivalent zero-width uncertainties.</w:t>
       </w:r>
-      <w:bookmarkStart w:id="0" w:name="_GoBack"/>
-      <w:bookmarkEnd w:id="0"/>
     </w:p>
     <w:p>
       <w:r>

</xml_diff>